<commit_message>
Dodati su linkovi za Kmeans https://github.com/scikit-learn/scikit-learn/blob/1495f6924/sklearn/metrics/cluster/unsupervised.py#L38 siluehte index
</commit_message>
<xml_diff>
--- a/Algorithms/Kmeans/Task/Domaci - K-means.docx
+++ b/Algorithms/Kmeans/Task/Domaci - K-means.docx
@@ -1,6 +1,6 @@
 
 <file path=word/document.xml><?xml version="1.0" encoding="utf-8"?>
-<w:document xmlns:ve="http://schemas.openxmlformats.org/markup-compatibility/2006" xmlns:o="urn:schemas-microsoft-com:office:office" xmlns:r="http://schemas.openxmlformats.org/officeDocument/2006/relationships" xmlns:m="http://schemas.openxmlformats.org/officeDocument/2006/math" xmlns:v="urn:schemas-microsoft-com:vml" xmlns:wp="http://schemas.openxmlformats.org/drawingml/2006/wordprocessingDrawing" xmlns:w10="urn:schemas-microsoft-com:office:word" xmlns:w="http://schemas.openxmlformats.org/wordprocessingml/2006/main" xmlns:wne="http://schemas.microsoft.com/office/word/2006/wordml">
+<w:document xmlns:wpc="http://schemas.microsoft.com/office/word/2010/wordprocessingCanvas" xmlns:mc="http://schemas.openxmlformats.org/markup-compatibility/2006" xmlns:o="urn:schemas-microsoft-com:office:office" xmlns:r="http://schemas.openxmlformats.org/officeDocument/2006/relationships" xmlns:m="http://schemas.openxmlformats.org/officeDocument/2006/math" xmlns:v="urn:schemas-microsoft-com:vml" xmlns:wp14="http://schemas.microsoft.com/office/word/2010/wordprocessingDrawing" xmlns:wp="http://schemas.openxmlformats.org/drawingml/2006/wordprocessingDrawing" xmlns:w10="urn:schemas-microsoft-com:office:word" xmlns:w="http://schemas.openxmlformats.org/wordprocessingml/2006/main" xmlns:w14="http://schemas.microsoft.com/office/word/2010/wordml" xmlns:w15="http://schemas.microsoft.com/office/word/2012/wordml" xmlns:wpg="http://schemas.microsoft.com/office/word/2010/wordprocessingGroup" xmlns:wpi="http://schemas.microsoft.com/office/word/2010/wordprocessingInk" xmlns:wne="http://schemas.microsoft.com/office/word/2006/wordml" xmlns:wps="http://schemas.microsoft.com/office/word/2010/wordprocessingShape" mc:Ignorable="w14 w15 wp14">
   <w:body>
     <w:p>
       <w:pPr>
@@ -10,24 +10,201 @@
           <w:numId w:val="4"/>
         </w:numPr>
       </w:pPr>
-      <w:r>
-        <w:t xml:space="preserve">Implementirati osnovni algoritam </w:t>
-      </w:r>
-      <w:r>
-        <w:t>k-Means, sa normalizacijom atributa, i kriterijumima zaustavljanja optimizacije</w:t>
-      </w:r>
-      <w:r>
-        <w:t>, kao i ručnim odabirom broja klastera</w:t>
-      </w:r>
+      <w:proofErr w:type="spellStart"/>
+      <w:r>
+        <w:t>Implementirati</w:t>
+      </w:r>
+      <w:proofErr w:type="spellEnd"/>
+      <w:r>
+        <w:t xml:space="preserve"> </w:t>
+      </w:r>
+      <w:proofErr w:type="spellStart"/>
+      <w:r>
+        <w:t>osnovni</w:t>
+      </w:r>
+      <w:proofErr w:type="spellEnd"/>
+      <w:r>
+        <w:t xml:space="preserve"> </w:t>
+      </w:r>
+      <w:proofErr w:type="spellStart"/>
+      <w:r>
+        <w:t>algoritam</w:t>
+      </w:r>
+      <w:proofErr w:type="spellEnd"/>
+      <w:r>
+        <w:t xml:space="preserve"> </w:t>
+      </w:r>
+      <w:r>
+        <w:t xml:space="preserve">k-Means, </w:t>
+      </w:r>
+      <w:proofErr w:type="spellStart"/>
+      <w:r>
+        <w:t>sa</w:t>
+      </w:r>
+      <w:proofErr w:type="spellEnd"/>
+      <w:r>
+        <w:t xml:space="preserve"> </w:t>
+      </w:r>
+      <w:proofErr w:type="spellStart"/>
+      <w:r>
+        <w:t>normalizacijom</w:t>
+      </w:r>
+      <w:proofErr w:type="spellEnd"/>
+      <w:r>
+        <w:t xml:space="preserve"> </w:t>
+      </w:r>
+      <w:proofErr w:type="spellStart"/>
+      <w:r>
+        <w:t>atributa</w:t>
+      </w:r>
+      <w:proofErr w:type="spellEnd"/>
+      <w:r>
+        <w:t xml:space="preserve">, </w:t>
+      </w:r>
+      <w:proofErr w:type="spellStart"/>
+      <w:r>
+        <w:t>i</w:t>
+      </w:r>
+      <w:proofErr w:type="spellEnd"/>
+      <w:r>
+        <w:t xml:space="preserve"> </w:t>
+      </w:r>
+      <w:proofErr w:type="spellStart"/>
+      <w:r>
+        <w:t>kriterijumima</w:t>
+      </w:r>
+      <w:proofErr w:type="spellEnd"/>
+      <w:r>
+        <w:t xml:space="preserve"> </w:t>
+      </w:r>
+      <w:proofErr w:type="spellStart"/>
+      <w:r>
+        <w:t>zaustavljanja</w:t>
+      </w:r>
+      <w:proofErr w:type="spellEnd"/>
+      <w:r>
+        <w:t xml:space="preserve"> </w:t>
+      </w:r>
+      <w:proofErr w:type="spellStart"/>
+      <w:r>
+        <w:t>optimizacije</w:t>
+      </w:r>
+      <w:proofErr w:type="spellEnd"/>
+      <w:r>
+        <w:t xml:space="preserve">, </w:t>
+      </w:r>
+      <w:proofErr w:type="spellStart"/>
+      <w:r>
+        <w:t>kao</w:t>
+      </w:r>
+      <w:proofErr w:type="spellEnd"/>
+      <w:r>
+        <w:t xml:space="preserve"> </w:t>
+      </w:r>
+      <w:proofErr w:type="spellStart"/>
+      <w:r>
+        <w:t>i</w:t>
+      </w:r>
+      <w:proofErr w:type="spellEnd"/>
+      <w:r>
+        <w:t xml:space="preserve"> </w:t>
+      </w:r>
+      <w:proofErr w:type="spellStart"/>
+      <w:r>
+        <w:t>ručnim</w:t>
+      </w:r>
+      <w:proofErr w:type="spellEnd"/>
+      <w:r>
+        <w:t xml:space="preserve"> </w:t>
+      </w:r>
+      <w:proofErr w:type="spellStart"/>
+      <w:r>
+        <w:t>odabirom</w:t>
+      </w:r>
+      <w:proofErr w:type="spellEnd"/>
+      <w:r>
+        <w:t xml:space="preserve"> </w:t>
+      </w:r>
+      <w:proofErr w:type="spellStart"/>
+      <w:r>
+        <w:t>broja</w:t>
+      </w:r>
+      <w:proofErr w:type="spellEnd"/>
+      <w:r>
+        <w:t xml:space="preserve"> </w:t>
+      </w:r>
+      <w:proofErr w:type="spellStart"/>
+      <w:r>
+        <w:t>klastera</w:t>
+      </w:r>
+      <w:proofErr w:type="spellEnd"/>
       <w:r>
         <w:t xml:space="preserve"> (</w:t>
       </w:r>
+      <w:proofErr w:type="spellStart"/>
       <w:r>
         <w:rPr>
           <w:u w:val="single"/>
         </w:rPr>
-        <w:t>ili koristiti kod sa vežbi</w:t>
-      </w:r>
+        <w:t>ili</w:t>
+      </w:r>
+      <w:proofErr w:type="spellEnd"/>
+      <w:r>
+        <w:rPr>
+          <w:u w:val="single"/>
+        </w:rPr>
+        <w:t xml:space="preserve"> </w:t>
+      </w:r>
+      <w:proofErr w:type="spellStart"/>
+      <w:r>
+        <w:rPr>
+          <w:u w:val="single"/>
+        </w:rPr>
+        <w:t>koristiti</w:t>
+      </w:r>
+      <w:proofErr w:type="spellEnd"/>
+      <w:r>
+        <w:rPr>
+          <w:u w:val="single"/>
+        </w:rPr>
+        <w:t xml:space="preserve"> </w:t>
+      </w:r>
+      <w:proofErr w:type="spellStart"/>
+      <w:r>
+        <w:rPr>
+          <w:u w:val="single"/>
+        </w:rPr>
+        <w:t>kod</w:t>
+      </w:r>
+      <w:proofErr w:type="spellEnd"/>
+      <w:r>
+        <w:rPr>
+          <w:u w:val="single"/>
+        </w:rPr>
+        <w:t xml:space="preserve"> </w:t>
+      </w:r>
+      <w:proofErr w:type="spellStart"/>
+      <w:r>
+        <w:rPr>
+          <w:u w:val="single"/>
+        </w:rPr>
+        <w:t>sa</w:t>
+      </w:r>
+      <w:proofErr w:type="spellEnd"/>
+      <w:r>
+        <w:rPr>
+          <w:u w:val="single"/>
+        </w:rPr>
+        <w:t xml:space="preserve"> </w:t>
+      </w:r>
+      <w:proofErr w:type="spellStart"/>
+      <w:r>
+        <w:rPr>
+          <w:u w:val="single"/>
+        </w:rPr>
+        <w:t>vežbi</w:t>
+      </w:r>
+      <w:proofErr w:type="spellEnd"/>
       <w:r>
         <w:t>)</w:t>
       </w:r>
@@ -40,27 +217,142 @@
           <w:numId w:val="4"/>
         </w:numPr>
       </w:pPr>
-      <w:r>
-        <w:t xml:space="preserve">Dodati funkcionalnost: </w:t>
-      </w:r>
-      <w:r>
-        <w:rPr>
-          <w:lang/>
-        </w:rPr>
-        <w:t xml:space="preserve">omogućiti dase definišu </w:t>
-      </w:r>
+      <w:commentRangeStart w:id="0"/>
+      <w:proofErr w:type="spellStart"/>
+      <w:r>
+        <w:t>Dodati</w:t>
+      </w:r>
+      <w:proofErr w:type="spellEnd"/>
+      <w:r>
+        <w:t xml:space="preserve"> </w:t>
+      </w:r>
+      <w:proofErr w:type="spellStart"/>
+      <w:r>
+        <w:t>funkcionalnost</w:t>
+      </w:r>
+      <w:proofErr w:type="spellEnd"/>
+      <w:r>
+        <w:t xml:space="preserve">: </w:t>
+      </w:r>
+      <w:proofErr w:type="spellStart"/>
+      <w:r>
+        <w:t>omogućiti</w:t>
+      </w:r>
+      <w:proofErr w:type="spellEnd"/>
+      <w:r>
+        <w:t xml:space="preserve"> </w:t>
+      </w:r>
+      <w:proofErr w:type="spellStart"/>
+      <w:r>
+        <w:t>dase</w:t>
+      </w:r>
+      <w:proofErr w:type="spellEnd"/>
+      <w:r>
+        <w:t xml:space="preserve"> </w:t>
+      </w:r>
+      <w:proofErr w:type="spellStart"/>
+      <w:r>
+        <w:t>definišu</w:t>
+      </w:r>
+      <w:proofErr w:type="spellEnd"/>
+      <w:r>
+        <w:t xml:space="preserve"> </w:t>
+      </w:r>
+      <w:proofErr w:type="spellStart"/>
       <w:r>
         <w:rPr>
           <w:b/>
-          <w:lang/>
-        </w:rPr>
-        <w:t>težine (važnosti) atributa</w:t>
-      </w:r>
-      <w:r>
-        <w:rPr>
-          <w:lang/>
-        </w:rPr>
-        <w:t xml:space="preserve"> i da se sličnost računa uvažavajući te težine.</w:t>
+        </w:rPr>
+        <w:t>težine</w:t>
+      </w:r>
+      <w:proofErr w:type="spellEnd"/>
+      <w:r>
+        <w:rPr>
+          <w:b/>
+        </w:rPr>
+        <w:t xml:space="preserve"> (</w:t>
+      </w:r>
+      <w:proofErr w:type="spellStart"/>
+      <w:r>
+        <w:rPr>
+          <w:b/>
+        </w:rPr>
+        <w:t>važnosti</w:t>
+      </w:r>
+      <w:proofErr w:type="spellEnd"/>
+      <w:r>
+        <w:rPr>
+          <w:b/>
+        </w:rPr>
+        <w:t xml:space="preserve">) </w:t>
+      </w:r>
+      <w:proofErr w:type="spellStart"/>
+      <w:r>
+        <w:rPr>
+          <w:b/>
+        </w:rPr>
+        <w:t>atributa</w:t>
+      </w:r>
+      <w:proofErr w:type="spellEnd"/>
+      <w:r>
+        <w:t xml:space="preserve"> </w:t>
+      </w:r>
+      <w:proofErr w:type="spellStart"/>
+      <w:r>
+        <w:t>i</w:t>
+      </w:r>
+      <w:proofErr w:type="spellEnd"/>
+      <w:r>
+        <w:t xml:space="preserve"> da se </w:t>
+      </w:r>
+      <w:proofErr w:type="spellStart"/>
+      <w:r>
+        <w:t>sličnost</w:t>
+      </w:r>
+      <w:proofErr w:type="spellEnd"/>
+      <w:r>
+        <w:t xml:space="preserve"> </w:t>
+      </w:r>
+      <w:proofErr w:type="spellStart"/>
+      <w:r>
+        <w:t>računa</w:t>
+      </w:r>
+      <w:proofErr w:type="spellEnd"/>
+      <w:r>
+        <w:t xml:space="preserve"> </w:t>
+      </w:r>
+      <w:proofErr w:type="spellStart"/>
+      <w:r>
+        <w:t>uvažavajući</w:t>
+      </w:r>
+      <w:proofErr w:type="spellEnd"/>
+      <w:r>
+        <w:t xml:space="preserve"> </w:t>
+      </w:r>
+      <w:proofErr w:type="spellStart"/>
+      <w:proofErr w:type="gramStart"/>
+      <w:r>
+        <w:t>te</w:t>
+      </w:r>
+      <w:proofErr w:type="spellEnd"/>
+      <w:proofErr w:type="gramEnd"/>
+      <w:r>
+        <w:t xml:space="preserve"> </w:t>
+      </w:r>
+      <w:proofErr w:type="spellStart"/>
+      <w:r>
+        <w:t>težine</w:t>
+      </w:r>
+      <w:proofErr w:type="spellEnd"/>
+      <w:r>
+        <w:t>.</w:t>
+      </w:r>
+      <w:commentRangeEnd w:id="0"/>
+      <w:r>
+        <w:rPr>
+          <w:rStyle w:val="CommentReference"/>
+        </w:rPr>
+        <w:commentReference w:id="0"/>
       </w:r>
     </w:p>
     <w:p>
@@ -71,20 +363,121 @@
           <w:numId w:val="4"/>
         </w:numPr>
       </w:pPr>
-      <w:r>
-        <w:t>Dodati funkcionalnost:</w:t>
-      </w:r>
-      <w:r>
-        <w:t xml:space="preserve"> omogućiti </w:t>
-      </w:r>
+      <w:proofErr w:type="spellStart"/>
+      <w:r>
+        <w:t>Dodati</w:t>
+      </w:r>
+      <w:proofErr w:type="spellEnd"/>
+      <w:r>
+        <w:t xml:space="preserve"> </w:t>
+      </w:r>
+      <w:proofErr w:type="spellStart"/>
+      <w:r>
+        <w:t>funkcionalnost</w:t>
+      </w:r>
+      <w:proofErr w:type="spellEnd"/>
+      <w:r>
+        <w:t>:</w:t>
+      </w:r>
+      <w:r>
+        <w:t xml:space="preserve"> </w:t>
+      </w:r>
+      <w:proofErr w:type="spellStart"/>
+      <w:r>
+        <w:t>omogućiti</w:t>
+      </w:r>
+      <w:proofErr w:type="spellEnd"/>
+      <w:r>
+        <w:t xml:space="preserve"> </w:t>
+      </w:r>
+      <w:proofErr w:type="spellStart"/>
       <w:r>
         <w:rPr>
           <w:b/>
         </w:rPr>
-        <w:t>promenu mere odstojanja</w:t>
-      </w:r>
-      <w:r>
-        <w:t>, da se pored euklidske metrike mogu koristiti i druge, poput city-block metrike.</w:t>
+        <w:t>promenu</w:t>
+      </w:r>
+      <w:proofErr w:type="spellEnd"/>
+      <w:r>
+        <w:rPr>
+          <w:b/>
+        </w:rPr>
+        <w:t xml:space="preserve"> mere </w:t>
+      </w:r>
+      <w:proofErr w:type="spellStart"/>
+      <w:r>
+        <w:rPr>
+          <w:b/>
+        </w:rPr>
+        <w:t>odstojanja</w:t>
+      </w:r>
+      <w:proofErr w:type="spellEnd"/>
+      <w:r>
+        <w:t xml:space="preserve">, da se pored </w:t>
+      </w:r>
+      <w:proofErr w:type="spellStart"/>
+      <w:r>
+        <w:t>euklidske</w:t>
+      </w:r>
+      <w:proofErr w:type="spellEnd"/>
+      <w:r>
+        <w:t xml:space="preserve"> </w:t>
+      </w:r>
+      <w:proofErr w:type="spellStart"/>
+      <w:r>
+        <w:t>metrike</w:t>
+      </w:r>
+      <w:proofErr w:type="spellEnd"/>
+      <w:r>
+        <w:t xml:space="preserve"> </w:t>
+      </w:r>
+      <w:proofErr w:type="spellStart"/>
+      <w:r>
+        <w:t>mogu</w:t>
+      </w:r>
+      <w:proofErr w:type="spellEnd"/>
+      <w:r>
+        <w:t xml:space="preserve"> </w:t>
+      </w:r>
+      <w:proofErr w:type="spellStart"/>
+      <w:r>
+        <w:t>koristiti</w:t>
+      </w:r>
+      <w:proofErr w:type="spellEnd"/>
+      <w:r>
+        <w:t xml:space="preserve"> </w:t>
+      </w:r>
+      <w:proofErr w:type="spellStart"/>
+      <w:r>
+        <w:t>i</w:t>
+      </w:r>
+      <w:proofErr w:type="spellEnd"/>
+      <w:r>
+        <w:t xml:space="preserve"> </w:t>
+      </w:r>
+      <w:proofErr w:type="spellStart"/>
+      <w:r>
+        <w:t>druge</w:t>
+      </w:r>
+      <w:proofErr w:type="spellEnd"/>
+      <w:r>
+        <w:t xml:space="preserve">, </w:t>
+      </w:r>
+      <w:proofErr w:type="spellStart"/>
+      <w:r>
+        <w:t>poput</w:t>
+      </w:r>
+      <w:proofErr w:type="spellEnd"/>
+      <w:r>
+        <w:t xml:space="preserve"> city-block </w:t>
+      </w:r>
+      <w:proofErr w:type="spellStart"/>
+      <w:r>
+        <w:t>metrike</w:t>
+      </w:r>
+      <w:proofErr w:type="spellEnd"/>
+      <w:r>
+        <w:t>.</w:t>
       </w:r>
     </w:p>
     <w:p>
@@ -95,24 +488,84 @@
           <w:numId w:val="4"/>
         </w:numPr>
       </w:pPr>
-      <w:r>
-        <w:t xml:space="preserve">Dodati funkcionalnost: </w:t>
-      </w:r>
-      <w:r>
-        <w:t xml:space="preserve">omogućiti da se ceo postupak klasterovanja može </w:t>
-      </w:r>
+      <w:proofErr w:type="spellStart"/>
+      <w:r>
+        <w:t>Dodati</w:t>
+      </w:r>
+      <w:proofErr w:type="spellEnd"/>
+      <w:r>
+        <w:t xml:space="preserve"> </w:t>
+      </w:r>
+      <w:proofErr w:type="spellStart"/>
+      <w:r>
+        <w:t>funkcionalnost</w:t>
+      </w:r>
+      <w:proofErr w:type="spellEnd"/>
+      <w:r>
+        <w:t xml:space="preserve">: </w:t>
+      </w:r>
+      <w:proofErr w:type="spellStart"/>
+      <w:r>
+        <w:t>omogućiti</w:t>
+      </w:r>
+      <w:proofErr w:type="spellEnd"/>
+      <w:r>
+        <w:t xml:space="preserve"> da se </w:t>
+      </w:r>
+      <w:proofErr w:type="spellStart"/>
+      <w:r>
+        <w:t>ceo</w:t>
+      </w:r>
+      <w:proofErr w:type="spellEnd"/>
+      <w:r>
+        <w:t xml:space="preserve"> </w:t>
+      </w:r>
+      <w:proofErr w:type="spellStart"/>
+      <w:r>
+        <w:t>postupak</w:t>
+      </w:r>
+      <w:proofErr w:type="spellEnd"/>
+      <w:r>
+        <w:t xml:space="preserve"> </w:t>
+      </w:r>
+      <w:proofErr w:type="spellStart"/>
+      <w:r>
+        <w:t>klasterovanja</w:t>
+      </w:r>
+      <w:proofErr w:type="spellEnd"/>
+      <w:r>
+        <w:t xml:space="preserve"> </w:t>
+      </w:r>
+      <w:proofErr w:type="spellStart"/>
+      <w:r>
+        <w:t>može</w:t>
+      </w:r>
+      <w:proofErr w:type="spellEnd"/>
+      <w:r>
+        <w:t xml:space="preserve"> </w:t>
+      </w:r>
+      <w:proofErr w:type="spellStart"/>
       <w:r>
         <w:rPr>
           <w:b/>
         </w:rPr>
-        <w:t xml:space="preserve">automatski </w:t>
-      </w:r>
+        <w:t>automatski</w:t>
+      </w:r>
+      <w:proofErr w:type="spellEnd"/>
       <w:r>
         <w:rPr>
           <w:b/>
         </w:rPr>
+        <w:t xml:space="preserve"> </w:t>
+      </w:r>
+      <w:proofErr w:type="spellStart"/>
+      <w:r>
+        <w:rPr>
+          <w:b/>
+        </w:rPr>
         <w:t>restartovati</w:t>
       </w:r>
+      <w:proofErr w:type="spellEnd"/>
       <w:r>
         <w:rPr>
           <w:b/>
@@ -120,7 +573,73 @@
         <w:t xml:space="preserve"> N puta</w:t>
       </w:r>
       <w:r>
-        <w:t>, a na kraju prijaviti najbolji model klastera iz svih pokušaja.</w:t>
+        <w:t xml:space="preserve">, a </w:t>
+      </w:r>
+      <w:proofErr w:type="spellStart"/>
+      <w:proofErr w:type="gramStart"/>
+      <w:r>
+        <w:t>na</w:t>
+      </w:r>
+      <w:proofErr w:type="spellEnd"/>
+      <w:proofErr w:type="gramEnd"/>
+      <w:r>
+        <w:t xml:space="preserve"> </w:t>
+      </w:r>
+      <w:proofErr w:type="spellStart"/>
+      <w:r>
+        <w:t>kraju</w:t>
+      </w:r>
+      <w:proofErr w:type="spellEnd"/>
+      <w:r>
+        <w:t xml:space="preserve"> </w:t>
+      </w:r>
+      <w:proofErr w:type="spellStart"/>
+      <w:r>
+        <w:t>prijaviti</w:t>
+      </w:r>
+      <w:proofErr w:type="spellEnd"/>
+      <w:r>
+        <w:t xml:space="preserve"> </w:t>
+      </w:r>
+      <w:proofErr w:type="spellStart"/>
+      <w:r>
+        <w:t>najbolji</w:t>
+      </w:r>
+      <w:proofErr w:type="spellEnd"/>
+      <w:r>
+        <w:t xml:space="preserve"> model </w:t>
+      </w:r>
+      <w:proofErr w:type="spellStart"/>
+      <w:r>
+        <w:t>klastera</w:t>
+      </w:r>
+      <w:proofErr w:type="spellEnd"/>
+      <w:r>
+        <w:t xml:space="preserve"> </w:t>
+      </w:r>
+      <w:proofErr w:type="spellStart"/>
+      <w:r>
+        <w:t>iz</w:t>
+      </w:r>
+      <w:proofErr w:type="spellEnd"/>
+      <w:r>
+        <w:t xml:space="preserve"> </w:t>
+      </w:r>
+      <w:proofErr w:type="spellStart"/>
+      <w:r>
+        <w:t>svih</w:t>
+      </w:r>
+      <w:proofErr w:type="spellEnd"/>
+      <w:r>
+        <w:t xml:space="preserve"> </w:t>
+      </w:r>
+      <w:proofErr w:type="spellStart"/>
+      <w:r>
+        <w:t>pokušaja</w:t>
+      </w:r>
+      <w:proofErr w:type="spellEnd"/>
+      <w:r>
+        <w:t>.</w:t>
       </w:r>
     </w:p>
     <w:p>
@@ -131,23 +650,189 @@
           <w:numId w:val="4"/>
         </w:numPr>
       </w:pPr>
-      <w:r>
-        <w:t xml:space="preserve">Dodati funkcionalnost: poboljšati </w:t>
-      </w:r>
+      <w:proofErr w:type="spellStart"/>
+      <w:r>
+        <w:t>Dodati</w:t>
+      </w:r>
+      <w:proofErr w:type="spellEnd"/>
+      <w:r>
+        <w:t xml:space="preserve"> </w:t>
+      </w:r>
+      <w:proofErr w:type="spellStart"/>
+      <w:r>
+        <w:t>funkcionalnost</w:t>
+      </w:r>
+      <w:proofErr w:type="spellEnd"/>
+      <w:r>
+        <w:t xml:space="preserve">: </w:t>
+      </w:r>
+      <w:proofErr w:type="spellStart"/>
+      <w:r>
+        <w:t>poboljšati</w:t>
+      </w:r>
+      <w:proofErr w:type="spellEnd"/>
+      <w:r>
+        <w:t xml:space="preserve"> </w:t>
+      </w:r>
+      <w:proofErr w:type="spellStart"/>
       <w:r>
         <w:rPr>
           <w:b/>
         </w:rPr>
-        <w:t>inicijalizaciju klastera</w:t>
-      </w:r>
-      <w:r>
-        <w:t xml:space="preserve">, tako da se umesto na slučajan način, centroidi inicijalizuju tako da su što udaljeniji. </w:t>
+        <w:t>inicijalizaciju</w:t>
+      </w:r>
+      <w:proofErr w:type="spellEnd"/>
+      <w:r>
+        <w:rPr>
+          <w:b/>
+        </w:rPr>
+        <w:t xml:space="preserve"> </w:t>
+      </w:r>
+      <w:proofErr w:type="spellStart"/>
+      <w:r>
+        <w:rPr>
+          <w:b/>
+        </w:rPr>
+        <w:t>klastera</w:t>
+      </w:r>
+      <w:proofErr w:type="spellEnd"/>
+      <w:r>
+        <w:t xml:space="preserve">, </w:t>
+      </w:r>
+      <w:proofErr w:type="spellStart"/>
+      <w:r>
+        <w:t>tako</w:t>
+      </w:r>
+      <w:proofErr w:type="spellEnd"/>
+      <w:r>
+        <w:t xml:space="preserve"> da se </w:t>
+      </w:r>
+      <w:proofErr w:type="spellStart"/>
+      <w:r>
+        <w:t>umesto</w:t>
+      </w:r>
+      <w:proofErr w:type="spellEnd"/>
+      <w:r>
+        <w:t xml:space="preserve"> </w:t>
+      </w:r>
+      <w:proofErr w:type="spellStart"/>
+      <w:proofErr w:type="gramStart"/>
+      <w:r>
+        <w:t>na</w:t>
+      </w:r>
+      <w:proofErr w:type="spellEnd"/>
+      <w:proofErr w:type="gramEnd"/>
+      <w:r>
+        <w:t xml:space="preserve"> </w:t>
+      </w:r>
+      <w:proofErr w:type="spellStart"/>
+      <w:r>
+        <w:t>slučajan</w:t>
+      </w:r>
+      <w:proofErr w:type="spellEnd"/>
+      <w:r>
+        <w:t xml:space="preserve"> </w:t>
+      </w:r>
+      <w:proofErr w:type="spellStart"/>
+      <w:r>
+        <w:t>način</w:t>
+      </w:r>
+      <w:proofErr w:type="spellEnd"/>
+      <w:r>
+        <w:t xml:space="preserve">, </w:t>
+      </w:r>
+      <w:proofErr w:type="spellStart"/>
+      <w:r>
+        <w:t>centroidi</w:t>
+      </w:r>
+      <w:proofErr w:type="spellEnd"/>
+      <w:r>
+        <w:t xml:space="preserve"> </w:t>
+      </w:r>
+      <w:proofErr w:type="spellStart"/>
+      <w:r>
+        <w:t>inicijalizuju</w:t>
+      </w:r>
+      <w:proofErr w:type="spellEnd"/>
+      <w:r>
+        <w:t xml:space="preserve"> </w:t>
+      </w:r>
+      <w:proofErr w:type="spellStart"/>
+      <w:r>
+        <w:t>tako</w:t>
+      </w:r>
+      <w:proofErr w:type="spellEnd"/>
+      <w:r>
+        <w:t xml:space="preserve"> da </w:t>
+      </w:r>
+      <w:proofErr w:type="spellStart"/>
+      <w:r>
+        <w:t>su</w:t>
+      </w:r>
+      <w:proofErr w:type="spellEnd"/>
+      <w:r>
+        <w:t xml:space="preserve"> </w:t>
+      </w:r>
+      <w:proofErr w:type="spellStart"/>
+      <w:r>
+        <w:t>što</w:t>
+      </w:r>
+      <w:proofErr w:type="spellEnd"/>
+      <w:r>
+        <w:t xml:space="preserve"> </w:t>
+      </w:r>
+      <w:proofErr w:type="spellStart"/>
+      <w:r>
+        <w:t>udaljeniji</w:t>
+      </w:r>
+      <w:proofErr w:type="spellEnd"/>
+      <w:r>
+        <w:t xml:space="preserve">. </w:t>
       </w:r>
     </w:p>
     <w:p/>
     <w:p>
-      <w:r>
-        <w:t xml:space="preserve">Domaći sprovesti na priloženim podacima </w:t>
+      <w:proofErr w:type="spellStart"/>
+      <w:r>
+        <w:t>Domaći</w:t>
+      </w:r>
+      <w:proofErr w:type="spellEnd"/>
+      <w:r>
+        <w:t xml:space="preserve"> </w:t>
+      </w:r>
+      <w:proofErr w:type="spellStart"/>
+      <w:r>
+        <w:t>sprovesti</w:t>
+      </w:r>
+      <w:proofErr w:type="spellEnd"/>
+      <w:r>
+        <w:t xml:space="preserve"> </w:t>
+      </w:r>
+      <w:proofErr w:type="spellStart"/>
+      <w:proofErr w:type="gramStart"/>
+      <w:r>
+        <w:t>na</w:t>
+      </w:r>
+      <w:proofErr w:type="spellEnd"/>
+      <w:proofErr w:type="gramEnd"/>
+      <w:r>
+        <w:t xml:space="preserve"> </w:t>
+      </w:r>
+      <w:proofErr w:type="spellStart"/>
+      <w:r>
+        <w:t>priloženim</w:t>
+      </w:r>
+      <w:proofErr w:type="spellEnd"/>
+      <w:r>
+        <w:t xml:space="preserve"> </w:t>
+      </w:r>
+      <w:proofErr w:type="spellStart"/>
+      <w:r>
+        <w:t>podacima</w:t>
+      </w:r>
+      <w:proofErr w:type="spellEnd"/>
+      <w:r>
+        <w:t xml:space="preserve"> </w:t>
       </w:r>
       <w:r>
         <w:rPr>
@@ -162,7 +847,87 @@
         <w:t>.CSV</w:t>
       </w:r>
       <w:r>
-        <w:t>, ali implementacija mora da može raditi i nad bilo kojim drugim podacima.</w:t>
+        <w:t xml:space="preserve">, </w:t>
+      </w:r>
+      <w:proofErr w:type="spellStart"/>
+      <w:r>
+        <w:t>ali</w:t>
+      </w:r>
+      <w:proofErr w:type="spellEnd"/>
+      <w:r>
+        <w:t xml:space="preserve"> </w:t>
+      </w:r>
+      <w:proofErr w:type="spellStart"/>
+      <w:r>
+        <w:t>implementacija</w:t>
+      </w:r>
+      <w:proofErr w:type="spellEnd"/>
+      <w:r>
+        <w:t xml:space="preserve"> mora da </w:t>
+      </w:r>
+      <w:proofErr w:type="spellStart"/>
+      <w:r>
+        <w:t>može</w:t>
+      </w:r>
+      <w:proofErr w:type="spellEnd"/>
+      <w:r>
+        <w:t xml:space="preserve"> </w:t>
+      </w:r>
+      <w:proofErr w:type="spellStart"/>
+      <w:r>
+        <w:t>raditi</w:t>
+      </w:r>
+      <w:proofErr w:type="spellEnd"/>
+      <w:r>
+        <w:t xml:space="preserve"> </w:t>
+      </w:r>
+      <w:proofErr w:type="spellStart"/>
+      <w:r>
+        <w:t>i</w:t>
+      </w:r>
+      <w:proofErr w:type="spellEnd"/>
+      <w:r>
+        <w:t xml:space="preserve"> </w:t>
+      </w:r>
+      <w:proofErr w:type="spellStart"/>
+      <w:r>
+        <w:t>nad</w:t>
+      </w:r>
+      <w:proofErr w:type="spellEnd"/>
+      <w:r>
+        <w:t xml:space="preserve"> </w:t>
+      </w:r>
+      <w:proofErr w:type="spellStart"/>
+      <w:r>
+        <w:t>bilo</w:t>
+      </w:r>
+      <w:proofErr w:type="spellEnd"/>
+      <w:r>
+        <w:t xml:space="preserve"> </w:t>
+      </w:r>
+      <w:proofErr w:type="spellStart"/>
+      <w:r>
+        <w:t>kojim</w:t>
+      </w:r>
+      <w:proofErr w:type="spellEnd"/>
+      <w:r>
+        <w:t xml:space="preserve"> </w:t>
+      </w:r>
+      <w:proofErr w:type="spellStart"/>
+      <w:r>
+        <w:t>drugim</w:t>
+      </w:r>
+      <w:proofErr w:type="spellEnd"/>
+      <w:r>
+        <w:t xml:space="preserve"> </w:t>
+      </w:r>
+      <w:proofErr w:type="spellStart"/>
+      <w:r>
+        <w:t>podacima</w:t>
+      </w:r>
+      <w:proofErr w:type="spellEnd"/>
+      <w:r>
+        <w:t>.</w:t>
       </w:r>
     </w:p>
     <w:p/>
@@ -175,8 +940,89 @@
           <w:numId w:val="4"/>
         </w:numPr>
       </w:pPr>
-      <w:r>
-        <w:t xml:space="preserve">(BONUS) Dodati funkcionalnost: omogućiti da algoritam sam izabere optimalan broj klastera, korišćenjem </w:t>
+      <w:commentRangeStart w:id="1"/>
+      <w:r>
+        <w:t xml:space="preserve">(BONUS) </w:t>
+      </w:r>
+      <w:proofErr w:type="spellStart"/>
+      <w:r>
+        <w:t>Dodati</w:t>
+      </w:r>
+      <w:proofErr w:type="spellEnd"/>
+      <w:r>
+        <w:t xml:space="preserve"> </w:t>
+      </w:r>
+      <w:proofErr w:type="spellStart"/>
+      <w:r>
+        <w:t>funkcionalnost</w:t>
+      </w:r>
+      <w:proofErr w:type="spellEnd"/>
+      <w:r>
+        <w:t xml:space="preserve">: </w:t>
+      </w:r>
+      <w:proofErr w:type="spellStart"/>
+      <w:r>
+        <w:t>omogućiti</w:t>
+      </w:r>
+      <w:proofErr w:type="spellEnd"/>
+      <w:r>
+        <w:t xml:space="preserve"> da </w:t>
+      </w:r>
+      <w:proofErr w:type="spellStart"/>
+      <w:r>
+        <w:t>algoritam</w:t>
+      </w:r>
+      <w:proofErr w:type="spellEnd"/>
+      <w:r>
+        <w:t xml:space="preserve"> </w:t>
+      </w:r>
+      <w:proofErr w:type="spellStart"/>
+      <w:r>
+        <w:t>sam</w:t>
+      </w:r>
+      <w:proofErr w:type="spellEnd"/>
+      <w:r>
+        <w:t xml:space="preserve"> </w:t>
+      </w:r>
+      <w:proofErr w:type="spellStart"/>
+      <w:r>
+        <w:t>izabere</w:t>
+      </w:r>
+      <w:proofErr w:type="spellEnd"/>
+      <w:r>
+        <w:t xml:space="preserve"> </w:t>
+      </w:r>
+      <w:proofErr w:type="spellStart"/>
+      <w:r>
+        <w:t>optimalan</w:t>
+      </w:r>
+      <w:proofErr w:type="spellEnd"/>
+      <w:r>
+        <w:t xml:space="preserve"> </w:t>
+      </w:r>
+      <w:proofErr w:type="spellStart"/>
+      <w:r>
+        <w:t>broj</w:t>
+      </w:r>
+      <w:proofErr w:type="spellEnd"/>
+      <w:r>
+        <w:t xml:space="preserve"> </w:t>
+      </w:r>
+      <w:proofErr w:type="spellStart"/>
+      <w:r>
+        <w:t>klastera</w:t>
+      </w:r>
+      <w:proofErr w:type="spellEnd"/>
+      <w:r>
+        <w:t xml:space="preserve">, </w:t>
+      </w:r>
+      <w:proofErr w:type="spellStart"/>
+      <w:r>
+        <w:t>korišćenjem</w:t>
+      </w:r>
+      <w:proofErr w:type="spellEnd"/>
+      <w:r>
+        <w:t xml:space="preserve"> </w:t>
       </w:r>
       <w:r>
         <w:rPr>
@@ -185,7 +1031,22 @@
         <w:t>silhouette</w:t>
       </w:r>
       <w:r>
-        <w:t xml:space="preserve"> indeksa. </w:t>
+        <w:t xml:space="preserve"> </w:t>
+      </w:r>
+      <w:proofErr w:type="spellStart"/>
+      <w:r>
+        <w:t>indeksa</w:t>
+      </w:r>
+      <w:proofErr w:type="spellEnd"/>
+      <w:r>
+        <w:t xml:space="preserve">. </w:t>
+      </w:r>
+      <w:commentRangeEnd w:id="1"/>
+      <w:r>
+        <w:rPr>
+          <w:rStyle w:val="CommentReference"/>
+        </w:rPr>
+        <w:commentReference w:id="1"/>
       </w:r>
     </w:p>
     <w:p/>
@@ -200,9 +1061,160 @@
 </w:document>
 </file>
 
+<file path=word/comments.xml><?xml version="1.0" encoding="utf-8"?>
+<w:comments xmlns:wpc="http://schemas.microsoft.com/office/word/2010/wordprocessingCanvas" xmlns:mc="http://schemas.openxmlformats.org/markup-compatibility/2006" xmlns:o="urn:schemas-microsoft-com:office:office" xmlns:r="http://schemas.openxmlformats.org/officeDocument/2006/relationships" xmlns:m="http://schemas.openxmlformats.org/officeDocument/2006/math" xmlns:v="urn:schemas-microsoft-com:vml" xmlns:wp14="http://schemas.microsoft.com/office/word/2010/wordprocessingDrawing" xmlns:wp="http://schemas.openxmlformats.org/drawingml/2006/wordprocessingDrawing" xmlns:w10="urn:schemas-microsoft-com:office:word" xmlns:w="http://schemas.openxmlformats.org/wordprocessingml/2006/main" xmlns:w14="http://schemas.microsoft.com/office/word/2010/wordml" xmlns:w15="http://schemas.microsoft.com/office/word/2012/wordml" xmlns:wpg="http://schemas.microsoft.com/office/word/2010/wordprocessingGroup" xmlns:wpi="http://schemas.microsoft.com/office/word/2010/wordprocessingInk" xmlns:wne="http://schemas.microsoft.com/office/word/2006/wordml" xmlns:wps="http://schemas.microsoft.com/office/word/2010/wordprocessingShape" mc:Ignorable="w14 w15 wp14">
+  <w:comment w:id="0" w:author="Damir" w:date="2019-10-03T01:01:00Z" w:initials="D">
+    <w:p>
+      <w:pPr>
+        <w:pStyle w:val="CommentText"/>
+      </w:pPr>
+      <w:r>
+        <w:rPr>
+          <w:rStyle w:val="CommentReference"/>
+        </w:rPr>
+        <w:annotationRef/>
+      </w:r>
+      <w:hyperlink r:id="rId1" w:history="1">
+        <w:r>
+          <w:rPr>
+            <w:rStyle w:val="Hyperlink"/>
+          </w:rPr>
+          <w:t>https://medium.com/@dey.mallika/unsupervised-learning-with-weighted-k-means-3828b708d75d</w:t>
+        </w:r>
+      </w:hyperlink>
+    </w:p>
+    <w:p>
+      <w:pPr>
+        <w:pStyle w:val="CommentText"/>
+      </w:pPr>
+    </w:p>
+    <w:p>
+      <w:pPr>
+        <w:pStyle w:val="CommentText"/>
+      </w:pPr>
+      <w:hyperlink r:id="rId2" w:history="1">
+        <w:r>
+          <w:rPr>
+            <w:rStyle w:val="Hyperlink"/>
+          </w:rPr>
+          <w:t>https://towardsdatascience.com/clustering-the-us-population-observation-weighted-k-means-f4d58b370002</w:t>
+        </w:r>
+      </w:hyperlink>
+    </w:p>
+    <w:p>
+      <w:pPr>
+        <w:pStyle w:val="CommentText"/>
+      </w:pPr>
+    </w:p>
+    <w:p>
+      <w:pPr>
+        <w:pStyle w:val="CommentText"/>
+      </w:pPr>
+      <w:hyperlink r:id="rId3" w:history="1">
+        <w:r>
+          <w:rPr>
+            <w:rStyle w:val="Hyperlink"/>
+          </w:rPr>
+          <w:t>http://www.cs.fsu.edu/~ackerman/CIS5930/notes/Weighted%20clustering.pdf</w:t>
+        </w:r>
+      </w:hyperlink>
+    </w:p>
+    <w:p>
+      <w:pPr>
+        <w:pStyle w:val="CommentText"/>
+      </w:pPr>
+    </w:p>
+    <w:p>
+      <w:pPr>
+        <w:pStyle w:val="CommentText"/>
+      </w:pPr>
+      <w:hyperlink r:id="rId4" w:history="1">
+        <w:r>
+          <w:rPr>
+            <w:rStyle w:val="Hyperlink"/>
+          </w:rPr>
+          <w:t>https://stackoverflow.com/questions/8860850/euclidean-distance-with-weights</w:t>
+        </w:r>
+      </w:hyperlink>
+    </w:p>
+  </w:comment>
+  <w:comment w:id="1" w:author="Damir" w:date="2019-10-03T01:02:00Z" w:initials="D">
+    <w:p>
+      <w:pPr>
+        <w:pStyle w:val="CommentText"/>
+      </w:pPr>
+      <w:r>
+        <w:rPr>
+          <w:rStyle w:val="CommentReference"/>
+        </w:rPr>
+        <w:annotationRef/>
+      </w:r>
+      <w:hyperlink r:id="rId5" w:history="1">
+        <w:r>
+          <w:rPr>
+            <w:rStyle w:val="Hyperlink"/>
+          </w:rPr>
+          <w:t>https://medium.com/codesmart/r-series-k-means-clustering-silhouette-794774b46586</w:t>
+        </w:r>
+      </w:hyperlink>
+    </w:p>
+    <w:p>
+      <w:pPr>
+        <w:pStyle w:val="CommentText"/>
+      </w:pPr>
+      <w:hyperlink r:id="rId6" w:history="1">
+        <w:r>
+          <w:rPr>
+            <w:rStyle w:val="Hyperlink"/>
+          </w:rPr>
+          <w:t>https://www.geeksforgeeks.org/silhouette-index-cluster-validity-index-set-2/</w:t>
+        </w:r>
+      </w:hyperlink>
+    </w:p>
+    <w:p>
+      <w:pPr>
+        <w:pStyle w:val="CommentText"/>
+      </w:pPr>
+      <w:hyperlink r:id="rId7" w:history="1">
+        <w:r>
+          <w:rPr>
+            <w:rStyle w:val="Hyperlink"/>
+          </w:rPr>
+          <w:t>https://github.com/scikit-learn/scikit-learn/blob/1495f6924/sklearn/metrics/cluster/unsupervised.py#L38</w:t>
+        </w:r>
+      </w:hyperlink>
+    </w:p>
+    <w:p>
+      <w:pPr>
+        <w:pStyle w:val="CommentText"/>
+      </w:pPr>
+      <w:bookmarkStart w:id="2" w:name="_GoBack"/>
+      <w:bookmarkEnd w:id="2"/>
+    </w:p>
+    <w:p>
+      <w:pPr>
+        <w:pStyle w:val="CommentText"/>
+      </w:pPr>
+    </w:p>
+    <w:p>
+      <w:pPr>
+        <w:pStyle w:val="CommentText"/>
+      </w:pPr>
+    </w:p>
+  </w:comment>
+</w:comments>
+</file>
+
+<file path=word/commentsExtended.xml><?xml version="1.0" encoding="utf-8"?>
+<w15:commentsEx xmlns:wpc="http://schemas.microsoft.com/office/word/2010/wordprocessingCanvas" xmlns:mc="http://schemas.openxmlformats.org/markup-compatibility/2006" xmlns:o="urn:schemas-microsoft-com:office:office" xmlns:r="http://schemas.openxmlformats.org/officeDocument/2006/relationships" xmlns:m="http://schemas.openxmlformats.org/officeDocument/2006/math" xmlns:v="urn:schemas-microsoft-com:vml" xmlns:wp14="http://schemas.microsoft.com/office/word/2010/wordprocessingDrawing" xmlns:wp="http://schemas.openxmlformats.org/drawingml/2006/wordprocessingDrawing" xmlns:w10="urn:schemas-microsoft-com:office:word" xmlns:w="http://schemas.openxmlformats.org/wordprocessingml/2006/main" xmlns:w14="http://schemas.microsoft.com/office/word/2010/wordml" xmlns:w15="http://schemas.microsoft.com/office/word/2012/wordml" xmlns:wpg="http://schemas.microsoft.com/office/word/2010/wordprocessingGroup" xmlns:wpi="http://schemas.microsoft.com/office/word/2010/wordprocessingInk" xmlns:wne="http://schemas.microsoft.com/office/word/2006/wordml" xmlns:wps="http://schemas.microsoft.com/office/word/2010/wordprocessingShape" mc:Ignorable="w14 w15 wp14">
+  <w15:commentEx w15:paraId="75D92AD6" w15:done="0"/>
+  <w15:commentEx w15:paraId="5BD6C574" w15:done="0"/>
+</w15:commentsEx>
+</file>
+
 <file path=word/numbering.xml><?xml version="1.0" encoding="utf-8"?>
-<w:numbering xmlns:ve="http://schemas.openxmlformats.org/markup-compatibility/2006" xmlns:o="urn:schemas-microsoft-com:office:office" xmlns:r="http://schemas.openxmlformats.org/officeDocument/2006/relationships" xmlns:m="http://schemas.openxmlformats.org/officeDocument/2006/math" xmlns:v="urn:schemas-microsoft-com:vml" xmlns:wp="http://schemas.openxmlformats.org/drawingml/2006/wordprocessingDrawing" xmlns:w10="urn:schemas-microsoft-com:office:word" xmlns:w="http://schemas.openxmlformats.org/wordprocessingml/2006/main" xmlns:wne="http://schemas.microsoft.com/office/word/2006/wordml">
-  <w:abstractNum w:abstractNumId="0">
+<w:numbering xmlns:wpc="http://schemas.microsoft.com/office/word/2010/wordprocessingCanvas" xmlns:mc="http://schemas.openxmlformats.org/markup-compatibility/2006" xmlns:o="urn:schemas-microsoft-com:office:office" xmlns:r="http://schemas.openxmlformats.org/officeDocument/2006/relationships" xmlns:m="http://schemas.openxmlformats.org/officeDocument/2006/math" xmlns:v="urn:schemas-microsoft-com:vml" xmlns:wp14="http://schemas.microsoft.com/office/word/2010/wordprocessingDrawing" xmlns:wp="http://schemas.openxmlformats.org/drawingml/2006/wordprocessingDrawing" xmlns:w10="urn:schemas-microsoft-com:office:word" xmlns:w="http://schemas.openxmlformats.org/wordprocessingml/2006/main" xmlns:w14="http://schemas.microsoft.com/office/word/2010/wordml" xmlns:w15="http://schemas.microsoft.com/office/word/2012/wordml" xmlns:wpg="http://schemas.microsoft.com/office/word/2010/wordprocessingGroup" xmlns:wpi="http://schemas.microsoft.com/office/word/2010/wordprocessingInk" xmlns:wne="http://schemas.microsoft.com/office/word/2006/wordml" xmlns:wps="http://schemas.microsoft.com/office/word/2010/wordprocessingShape" mc:Ignorable="w14 w15 wp14">
+  <w:abstractNum w:abstractNumId="0" w15:restartNumberingAfterBreak="0">
     <w:nsid w:val="209E7C4D"/>
     <w:multiLevelType w:val="hybridMultilevel"/>
     <w:tmpl w:val="F34C3496"/>
@@ -314,7 +1326,7 @@
       </w:rPr>
     </w:lvl>
   </w:abstractNum>
-  <w:abstractNum w:abstractNumId="1">
+  <w:abstractNum w:abstractNumId="1" w15:restartNumberingAfterBreak="0">
     <w:nsid w:val="41256083"/>
     <w:multiLevelType w:val="hybridMultilevel"/>
     <w:tmpl w:val="7F928104"/>
@@ -402,7 +1414,7 @@
       </w:pPr>
     </w:lvl>
   </w:abstractNum>
-  <w:abstractNum w:abstractNumId="2">
+  <w:abstractNum w:abstractNumId="2" w15:restartNumberingAfterBreak="0">
     <w:nsid w:val="70107171"/>
     <w:multiLevelType w:val="hybridMultilevel"/>
     <w:tmpl w:val="C4324BC8"/>
@@ -491,7 +1503,7 @@
       </w:pPr>
     </w:lvl>
   </w:abstractNum>
-  <w:abstractNum w:abstractNumId="3">
+  <w:abstractNum w:abstractNumId="3" w15:restartNumberingAfterBreak="0">
     <w:nsid w:val="731B1CCA"/>
     <w:multiLevelType w:val="hybridMultilevel"/>
     <w:tmpl w:val="59629538"/>
@@ -579,7 +1591,7 @@
       </w:pPr>
     </w:lvl>
   </w:abstractNum>
-  <w:abstractNum w:abstractNumId="4">
+  <w:abstractNum w:abstractNumId="4" w15:restartNumberingAfterBreak="0">
     <w:nsid w:val="76223B0A"/>
     <w:multiLevelType w:val="hybridMultilevel"/>
     <w:tmpl w:val="F71EEE30"/>
@@ -709,8 +1721,16 @@
 </w:numbering>
 </file>
 
+<file path=word/people.xml><?xml version="1.0" encoding="utf-8"?>
+<w15:people xmlns:wpc="http://schemas.microsoft.com/office/word/2010/wordprocessingCanvas" xmlns:mc="http://schemas.openxmlformats.org/markup-compatibility/2006" xmlns:o="urn:schemas-microsoft-com:office:office" xmlns:r="http://schemas.openxmlformats.org/officeDocument/2006/relationships" xmlns:m="http://schemas.openxmlformats.org/officeDocument/2006/math" xmlns:v="urn:schemas-microsoft-com:vml" xmlns:wp14="http://schemas.microsoft.com/office/word/2010/wordprocessingDrawing" xmlns:wp="http://schemas.openxmlformats.org/drawingml/2006/wordprocessingDrawing" xmlns:w10="urn:schemas-microsoft-com:office:word" xmlns:w="http://schemas.openxmlformats.org/wordprocessingml/2006/main" xmlns:w14="http://schemas.microsoft.com/office/word/2010/wordml" xmlns:w15="http://schemas.microsoft.com/office/word/2012/wordml" xmlns:wpg="http://schemas.microsoft.com/office/word/2010/wordprocessingGroup" xmlns:wpi="http://schemas.microsoft.com/office/word/2010/wordprocessingInk" xmlns:wne="http://schemas.microsoft.com/office/word/2006/wordml" xmlns:wps="http://schemas.microsoft.com/office/word/2010/wordprocessingShape" mc:Ignorable="w14 w15 wp14">
+  <w15:person w15:author="Damir">
+    <w15:presenceInfo w15:providerId="None" w15:userId="Damir"/>
+  </w15:person>
+</w15:people>
+</file>
+
 <file path=word/styles.xml><?xml version="1.0" encoding="utf-8"?>
-<w:styles xmlns:r="http://schemas.openxmlformats.org/officeDocument/2006/relationships" xmlns:w="http://schemas.openxmlformats.org/wordprocessingml/2006/main">
+<w:styles xmlns:mc="http://schemas.openxmlformats.org/markup-compatibility/2006" xmlns:r="http://schemas.openxmlformats.org/officeDocument/2006/relationships" xmlns:w="http://schemas.openxmlformats.org/wordprocessingml/2006/main" xmlns:w14="http://schemas.microsoft.com/office/word/2010/wordml" xmlns:w15="http://schemas.microsoft.com/office/word/2012/wordml" mc:Ignorable="w14 w15">
   <w:docDefaults>
     <w:rPrDefault>
       <w:rPr>
@@ -728,144 +1748,378 @@
       </w:pPr>
     </w:pPrDefault>
   </w:docDefaults>
-  <w:latentStyles w:defLockedState="0" w:defUIPriority="99" w:defSemiHidden="1" w:defUnhideWhenUsed="1" w:defQFormat="0" w:count="267">
-    <w:lsdException w:name="Normal" w:semiHidden="0" w:uiPriority="0" w:unhideWhenUsed="0" w:qFormat="1"/>
-    <w:lsdException w:name="heading 1" w:semiHidden="0" w:uiPriority="9" w:unhideWhenUsed="0" w:qFormat="1"/>
-    <w:lsdException w:name="heading 2" w:uiPriority="9" w:qFormat="1"/>
-    <w:lsdException w:name="heading 3" w:uiPriority="9" w:qFormat="1"/>
-    <w:lsdException w:name="heading 4" w:uiPriority="9" w:qFormat="1"/>
-    <w:lsdException w:name="heading 5" w:uiPriority="9" w:qFormat="1"/>
-    <w:lsdException w:name="heading 6" w:uiPriority="9" w:qFormat="1"/>
-    <w:lsdException w:name="heading 7" w:uiPriority="9" w:qFormat="1"/>
-    <w:lsdException w:name="heading 8" w:uiPriority="9" w:qFormat="1"/>
-    <w:lsdException w:name="heading 9" w:uiPriority="9" w:qFormat="1"/>
-    <w:lsdException w:name="toc 1" w:uiPriority="39"/>
-    <w:lsdException w:name="toc 2" w:uiPriority="39"/>
-    <w:lsdException w:name="toc 3" w:uiPriority="39"/>
-    <w:lsdException w:name="toc 4" w:uiPriority="39"/>
-    <w:lsdException w:name="toc 5" w:uiPriority="39"/>
-    <w:lsdException w:name="toc 6" w:uiPriority="39"/>
-    <w:lsdException w:name="toc 7" w:uiPriority="39"/>
-    <w:lsdException w:name="toc 8" w:uiPriority="39"/>
-    <w:lsdException w:name="toc 9" w:uiPriority="39"/>
-    <w:lsdException w:name="caption" w:uiPriority="35" w:qFormat="1"/>
-    <w:lsdException w:name="Title" w:semiHidden="0" w:uiPriority="10" w:unhideWhenUsed="0" w:qFormat="1"/>
-    <w:lsdException w:name="Default Paragraph Font" w:uiPriority="1"/>
-    <w:lsdException w:name="Subtitle" w:semiHidden="0" w:uiPriority="11" w:unhideWhenUsed="0" w:qFormat="1"/>
-    <w:lsdException w:name="Strong" w:semiHidden="0" w:uiPriority="22" w:unhideWhenUsed="0" w:qFormat="1"/>
-    <w:lsdException w:name="Emphasis" w:semiHidden="0" w:uiPriority="20" w:unhideWhenUsed="0" w:qFormat="1"/>
-    <w:lsdException w:name="Table Grid" w:semiHidden="0" w:uiPriority="59" w:unhideWhenUsed="0"/>
-    <w:lsdException w:name="Placeholder Text" w:unhideWhenUsed="0"/>
-    <w:lsdException w:name="No Spacing" w:semiHidden="0" w:uiPriority="1" w:unhideWhenUsed="0" w:qFormat="1"/>
-    <w:lsdException w:name="Light Shading" w:semiHidden="0" w:uiPriority="60" w:unhideWhenUsed="0"/>
-    <w:lsdException w:name="Light List" w:semiHidden="0" w:uiPriority="61" w:unhideWhenUsed="0"/>
-    <w:lsdException w:name="Light Grid" w:semiHidden="0" w:uiPriority="62" w:unhideWhenUsed="0"/>
-    <w:lsdException w:name="Medium Shading 1" w:semiHidden="0" w:uiPriority="63" w:unhideWhenUsed="0"/>
-    <w:lsdException w:name="Medium Shading 2" w:semiHidden="0" w:uiPriority="64" w:unhideWhenUsed="0"/>
-    <w:lsdException w:name="Medium List 1" w:semiHidden="0" w:uiPriority="65" w:unhideWhenUsed="0"/>
-    <w:lsdException w:name="Medium List 2" w:semiHidden="0" w:uiPriority="66" w:unhideWhenUsed="0"/>
-    <w:lsdException w:name="Medium Grid 1" w:semiHidden="0" w:uiPriority="67" w:unhideWhenUsed="0"/>
-    <w:lsdException w:name="Medium Grid 2" w:semiHidden="0" w:uiPriority="68" w:unhideWhenUsed="0"/>
-    <w:lsdException w:name="Medium Grid 3" w:semiHidden="0" w:uiPriority="69" w:unhideWhenUsed="0"/>
-    <w:lsdException w:name="Dark List" w:semiHidden="0" w:uiPriority="70" w:unhideWhenUsed="0"/>
-    <w:lsdException w:name="Colorful Shading" w:semiHidden="0" w:uiPriority="71" w:unhideWhenUsed="0"/>
-    <w:lsdException w:name="Colorful List" w:semiHidden="0" w:uiPriority="72" w:unhideWhenUsed="0"/>
-    <w:lsdException w:name="Colorful Grid" w:semiHidden="0" w:uiPriority="73" w:unhideWhenUsed="0"/>
-    <w:lsdException w:name="Light Shading Accent 1" w:semiHidden="0" w:uiPriority="60" w:unhideWhenUsed="0"/>
-    <w:lsdException w:name="Light List Accent 1" w:semiHidden="0" w:uiPriority="61" w:unhideWhenUsed="0"/>
-    <w:lsdException w:name="Light Grid Accent 1" w:semiHidden="0" w:uiPriority="62" w:unhideWhenUsed="0"/>
-    <w:lsdException w:name="Medium Shading 1 Accent 1" w:semiHidden="0" w:uiPriority="63" w:unhideWhenUsed="0"/>
-    <w:lsdException w:name="Medium Shading 2 Accent 1" w:semiHidden="0" w:uiPriority="64" w:unhideWhenUsed="0"/>
-    <w:lsdException w:name="Medium List 1 Accent 1" w:semiHidden="0" w:uiPriority="65" w:unhideWhenUsed="0"/>
-    <w:lsdException w:name="Revision" w:unhideWhenUsed="0"/>
-    <w:lsdException w:name="List Paragraph" w:semiHidden="0" w:uiPriority="34" w:unhideWhenUsed="0" w:qFormat="1"/>
-    <w:lsdException w:name="Quote" w:semiHidden="0" w:uiPriority="29" w:unhideWhenUsed="0" w:qFormat="1"/>
-    <w:lsdException w:name="Intense Quote" w:semiHidden="0" w:uiPriority="30" w:unhideWhenUsed="0" w:qFormat="1"/>
-    <w:lsdException w:name="Medium List 2 Accent 1" w:semiHidden="0" w:uiPriority="66" w:unhideWhenUsed="0"/>
-    <w:lsdException w:name="Medium Grid 1 Accent 1" w:semiHidden="0" w:uiPriority="67" w:unhideWhenUsed="0"/>
-    <w:lsdException w:name="Medium Grid 2 Accent 1" w:semiHidden="0" w:uiPriority="68" w:unhideWhenUsed="0"/>
-    <w:lsdException w:name="Medium Grid 3 Accent 1" w:semiHidden="0" w:uiPriority="69" w:unhideWhenUsed="0"/>
-    <w:lsdException w:name="Dark List Accent 1" w:semiHidden="0" w:uiPriority="70" w:unhideWhenUsed="0"/>
-    <w:lsdException w:name="Colorful Shading Accent 1" w:semiHidden="0" w:uiPriority="71" w:unhideWhenUsed="0"/>
-    <w:lsdException w:name="Colorful List Accent 1" w:semiHidden="0" w:uiPriority="72" w:unhideWhenUsed="0"/>
-    <w:lsdException w:name="Colorful Grid Accent 1" w:semiHidden="0" w:uiPriority="73" w:unhideWhenUsed="0"/>
-    <w:lsdException w:name="Light Shading Accent 2" w:semiHidden="0" w:uiPriority="60" w:unhideWhenUsed="0"/>
-    <w:lsdException w:name="Light List Accent 2" w:semiHidden="0" w:uiPriority="61" w:unhideWhenUsed="0"/>
-    <w:lsdException w:name="Light Grid Accent 2" w:semiHidden="0" w:uiPriority="62" w:unhideWhenUsed="0"/>
-    <w:lsdException w:name="Medium Shading 1 Accent 2" w:semiHidden="0" w:uiPriority="63" w:unhideWhenUsed="0"/>
-    <w:lsdException w:name="Medium Shading 2 Accent 2" w:semiHidden="0" w:uiPriority="64" w:unhideWhenUsed="0"/>
-    <w:lsdException w:name="Medium List 1 Accent 2" w:semiHidden="0" w:uiPriority="65" w:unhideWhenUsed="0"/>
-    <w:lsdException w:name="Medium List 2 Accent 2" w:semiHidden="0" w:uiPriority="66" w:unhideWhenUsed="0"/>
-    <w:lsdException w:name="Medium Grid 1 Accent 2" w:semiHidden="0" w:uiPriority="67" w:unhideWhenUsed="0"/>
-    <w:lsdException w:name="Medium Grid 2 Accent 2" w:semiHidden="0" w:uiPriority="68" w:unhideWhenUsed="0"/>
-    <w:lsdException w:name="Medium Grid 3 Accent 2" w:semiHidden="0" w:uiPriority="69" w:unhideWhenUsed="0"/>
-    <w:lsdException w:name="Dark List Accent 2" w:semiHidden="0" w:uiPriority="70" w:unhideWhenUsed="0"/>
-    <w:lsdException w:name="Colorful Shading Accent 2" w:semiHidden="0" w:uiPriority="71" w:unhideWhenUsed="0"/>
-    <w:lsdException w:name="Colorful List Accent 2" w:semiHidden="0" w:uiPriority="72" w:unhideWhenUsed="0"/>
-    <w:lsdException w:name="Colorful Grid Accent 2" w:semiHidden="0" w:uiPriority="73" w:unhideWhenUsed="0"/>
-    <w:lsdException w:name="Light Shading Accent 3" w:semiHidden="0" w:uiPriority="60" w:unhideWhenUsed="0"/>
-    <w:lsdException w:name="Light List Accent 3" w:semiHidden="0" w:uiPriority="61" w:unhideWhenUsed="0"/>
-    <w:lsdException w:name="Light Grid Accent 3" w:semiHidden="0" w:uiPriority="62" w:unhideWhenUsed="0"/>
-    <w:lsdException w:name="Medium Shading 1 Accent 3" w:semiHidden="0" w:uiPriority="63" w:unhideWhenUsed="0"/>
-    <w:lsdException w:name="Medium Shading 2 Accent 3" w:semiHidden="0" w:uiPriority="64" w:unhideWhenUsed="0"/>
-    <w:lsdException w:name="Medium List 1 Accent 3" w:semiHidden="0" w:uiPriority="65" w:unhideWhenUsed="0"/>
-    <w:lsdException w:name="Medium List 2 Accent 3" w:semiHidden="0" w:uiPriority="66" w:unhideWhenUsed="0"/>
-    <w:lsdException w:name="Medium Grid 1 Accent 3" w:semiHidden="0" w:uiPriority="67" w:unhideWhenUsed="0"/>
-    <w:lsdException w:name="Medium Grid 2 Accent 3" w:semiHidden="0" w:uiPriority="68" w:unhideWhenUsed="0"/>
-    <w:lsdException w:name="Medium Grid 3 Accent 3" w:semiHidden="0" w:uiPriority="69" w:unhideWhenUsed="0"/>
-    <w:lsdException w:name="Dark List Accent 3" w:semiHidden="0" w:uiPriority="70" w:unhideWhenUsed="0"/>
-    <w:lsdException w:name="Colorful Shading Accent 3" w:semiHidden="0" w:uiPriority="71" w:unhideWhenUsed="0"/>
-    <w:lsdException w:name="Colorful List Accent 3" w:semiHidden="0" w:uiPriority="72" w:unhideWhenUsed="0"/>
-    <w:lsdException w:name="Colorful Grid Accent 3" w:semiHidden="0" w:uiPriority="73" w:unhideWhenUsed="0"/>
-    <w:lsdException w:name="Light Shading Accent 4" w:semiHidden="0" w:uiPriority="60" w:unhideWhenUsed="0"/>
-    <w:lsdException w:name="Light List Accent 4" w:semiHidden="0" w:uiPriority="61" w:unhideWhenUsed="0"/>
-    <w:lsdException w:name="Light Grid Accent 4" w:semiHidden="0" w:uiPriority="62" w:unhideWhenUsed="0"/>
-    <w:lsdException w:name="Medium Shading 1 Accent 4" w:semiHidden="0" w:uiPriority="63" w:unhideWhenUsed="0"/>
-    <w:lsdException w:name="Medium Shading 2 Accent 4" w:semiHidden="0" w:uiPriority="64" w:unhideWhenUsed="0"/>
-    <w:lsdException w:name="Medium List 1 Accent 4" w:semiHidden="0" w:uiPriority="65" w:unhideWhenUsed="0"/>
-    <w:lsdException w:name="Medium List 2 Accent 4" w:semiHidden="0" w:uiPriority="66" w:unhideWhenUsed="0"/>
-    <w:lsdException w:name="Medium Grid 1 Accent 4" w:semiHidden="0" w:uiPriority="67" w:unhideWhenUsed="0"/>
-    <w:lsdException w:name="Medium Grid 2 Accent 4" w:semiHidden="0" w:uiPriority="68" w:unhideWhenUsed="0"/>
-    <w:lsdException w:name="Medium Grid 3 Accent 4" w:semiHidden="0" w:uiPriority="69" w:unhideWhenUsed="0"/>
-    <w:lsdException w:name="Dark List Accent 4" w:semiHidden="0" w:uiPriority="70" w:unhideWhenUsed="0"/>
-    <w:lsdException w:name="Colorful Shading Accent 4" w:semiHidden="0" w:uiPriority="71" w:unhideWhenUsed="0"/>
-    <w:lsdException w:name="Colorful List Accent 4" w:semiHidden="0" w:uiPriority="72" w:unhideWhenUsed="0"/>
-    <w:lsdException w:name="Colorful Grid Accent 4" w:semiHidden="0" w:uiPriority="73" w:unhideWhenUsed="0"/>
-    <w:lsdException w:name="Light Shading Accent 5" w:semiHidden="0" w:uiPriority="60" w:unhideWhenUsed="0"/>
-    <w:lsdException w:name="Light List Accent 5" w:semiHidden="0" w:uiPriority="61" w:unhideWhenUsed="0"/>
-    <w:lsdException w:name="Light Grid Accent 5" w:semiHidden="0" w:uiPriority="62" w:unhideWhenUsed="0"/>
-    <w:lsdException w:name="Medium Shading 1 Accent 5" w:semiHidden="0" w:uiPriority="63" w:unhideWhenUsed="0"/>
-    <w:lsdException w:name="Medium Shading 2 Accent 5" w:semiHidden="0" w:uiPriority="64" w:unhideWhenUsed="0"/>
-    <w:lsdException w:name="Medium List 1 Accent 5" w:semiHidden="0" w:uiPriority="65" w:unhideWhenUsed="0"/>
-    <w:lsdException w:name="Medium List 2 Accent 5" w:semiHidden="0" w:uiPriority="66" w:unhideWhenUsed="0"/>
-    <w:lsdException w:name="Medium Grid 1 Accent 5" w:semiHidden="0" w:uiPriority="67" w:unhideWhenUsed="0"/>
-    <w:lsdException w:name="Medium Grid 2 Accent 5" w:semiHidden="0" w:uiPriority="68" w:unhideWhenUsed="0"/>
-    <w:lsdException w:name="Medium Grid 3 Accent 5" w:semiHidden="0" w:uiPriority="69" w:unhideWhenUsed="0"/>
-    <w:lsdException w:name="Dark List Accent 5" w:semiHidden="0" w:uiPriority="70" w:unhideWhenUsed="0"/>
-    <w:lsdException w:name="Colorful Shading Accent 5" w:semiHidden="0" w:uiPriority="71" w:unhideWhenUsed="0"/>
-    <w:lsdException w:name="Colorful List Accent 5" w:semiHidden="0" w:uiPriority="72" w:unhideWhenUsed="0"/>
-    <w:lsdException w:name="Colorful Grid Accent 5" w:semiHidden="0" w:uiPriority="73" w:unhideWhenUsed="0"/>
-    <w:lsdException w:name="Light Shading Accent 6" w:semiHidden="0" w:uiPriority="60" w:unhideWhenUsed="0"/>
-    <w:lsdException w:name="Light List Accent 6" w:semiHidden="0" w:uiPriority="61" w:unhideWhenUsed="0"/>
-    <w:lsdException w:name="Light Grid Accent 6" w:semiHidden="0" w:uiPriority="62" w:unhideWhenUsed="0"/>
-    <w:lsdException w:name="Medium Shading 1 Accent 6" w:semiHidden="0" w:uiPriority="63" w:unhideWhenUsed="0"/>
-    <w:lsdException w:name="Medium Shading 2 Accent 6" w:semiHidden="0" w:uiPriority="64" w:unhideWhenUsed="0"/>
-    <w:lsdException w:name="Medium List 1 Accent 6" w:semiHidden="0" w:uiPriority="65" w:unhideWhenUsed="0"/>
-    <w:lsdException w:name="Medium List 2 Accent 6" w:semiHidden="0" w:uiPriority="66" w:unhideWhenUsed="0"/>
-    <w:lsdException w:name="Medium Grid 1 Accent 6" w:semiHidden="0" w:uiPriority="67" w:unhideWhenUsed="0"/>
-    <w:lsdException w:name="Medium Grid 2 Accent 6" w:semiHidden="0" w:uiPriority="68" w:unhideWhenUsed="0"/>
-    <w:lsdException w:name="Medium Grid 3 Accent 6" w:semiHidden="0" w:uiPriority="69" w:unhideWhenUsed="0"/>
-    <w:lsdException w:name="Dark List Accent 6" w:semiHidden="0" w:uiPriority="70" w:unhideWhenUsed="0"/>
-    <w:lsdException w:name="Colorful Shading Accent 6" w:semiHidden="0" w:uiPriority="71" w:unhideWhenUsed="0"/>
-    <w:lsdException w:name="Colorful List Accent 6" w:semiHidden="0" w:uiPriority="72" w:unhideWhenUsed="0"/>
-    <w:lsdException w:name="Colorful Grid Accent 6" w:semiHidden="0" w:uiPriority="73" w:unhideWhenUsed="0"/>
-    <w:lsdException w:name="Subtle Emphasis" w:semiHidden="0" w:uiPriority="19" w:unhideWhenUsed="0" w:qFormat="1"/>
-    <w:lsdException w:name="Intense Emphasis" w:semiHidden="0" w:uiPriority="21" w:unhideWhenUsed="0" w:qFormat="1"/>
-    <w:lsdException w:name="Subtle Reference" w:semiHidden="0" w:uiPriority="31" w:unhideWhenUsed="0" w:qFormat="1"/>
-    <w:lsdException w:name="Intense Reference" w:semiHidden="0" w:uiPriority="32" w:unhideWhenUsed="0" w:qFormat="1"/>
-    <w:lsdException w:name="Book Title" w:semiHidden="0" w:uiPriority="33" w:unhideWhenUsed="0" w:qFormat="1"/>
-    <w:lsdException w:name="Bibliography" w:uiPriority="37"/>
-    <w:lsdException w:name="TOC Heading" w:uiPriority="39" w:qFormat="1"/>
+  <w:latentStyles w:defLockedState="0" w:defUIPriority="99" w:defSemiHidden="0" w:defUnhideWhenUsed="0" w:defQFormat="0" w:count="371">
+    <w:lsdException w:name="Normal" w:uiPriority="0" w:qFormat="1"/>
+    <w:lsdException w:name="heading 1" w:uiPriority="9" w:qFormat="1"/>
+    <w:lsdException w:name="heading 2" w:semiHidden="1" w:uiPriority="9" w:unhideWhenUsed="1" w:qFormat="1"/>
+    <w:lsdException w:name="heading 3" w:semiHidden="1" w:uiPriority="9" w:unhideWhenUsed="1" w:qFormat="1"/>
+    <w:lsdException w:name="heading 4" w:semiHidden="1" w:uiPriority="9" w:unhideWhenUsed="1" w:qFormat="1"/>
+    <w:lsdException w:name="heading 5" w:semiHidden="1" w:uiPriority="9" w:unhideWhenUsed="1" w:qFormat="1"/>
+    <w:lsdException w:name="heading 6" w:semiHidden="1" w:uiPriority="9" w:unhideWhenUsed="1" w:qFormat="1"/>
+    <w:lsdException w:name="heading 7" w:semiHidden="1" w:uiPriority="9" w:unhideWhenUsed="1" w:qFormat="1"/>
+    <w:lsdException w:name="heading 8" w:semiHidden="1" w:uiPriority="9" w:unhideWhenUsed="1" w:qFormat="1"/>
+    <w:lsdException w:name="heading 9" w:semiHidden="1" w:uiPriority="9" w:unhideWhenUsed="1" w:qFormat="1"/>
+    <w:lsdException w:name="index 1" w:semiHidden="1" w:unhideWhenUsed="1"/>
+    <w:lsdException w:name="index 2" w:semiHidden="1" w:unhideWhenUsed="1"/>
+    <w:lsdException w:name="index 3" w:semiHidden="1" w:unhideWhenUsed="1"/>
+    <w:lsdException w:name="index 4" w:semiHidden="1" w:unhideWhenUsed="1"/>
+    <w:lsdException w:name="index 5" w:semiHidden="1" w:unhideWhenUsed="1"/>
+    <w:lsdException w:name="index 6" w:semiHidden="1" w:unhideWhenUsed="1"/>
+    <w:lsdException w:name="index 7" w:semiHidden="1" w:unhideWhenUsed="1"/>
+    <w:lsdException w:name="index 8" w:semiHidden="1" w:unhideWhenUsed="1"/>
+    <w:lsdException w:name="index 9" w:semiHidden="1" w:unhideWhenUsed="1"/>
+    <w:lsdException w:name="toc 1" w:semiHidden="1" w:uiPriority="39" w:unhideWhenUsed="1"/>
+    <w:lsdException w:name="toc 2" w:semiHidden="1" w:uiPriority="39" w:unhideWhenUsed="1"/>
+    <w:lsdException w:name="toc 3" w:semiHidden="1" w:uiPriority="39" w:unhideWhenUsed="1"/>
+    <w:lsdException w:name="toc 4" w:semiHidden="1" w:uiPriority="39" w:unhideWhenUsed="1"/>
+    <w:lsdException w:name="toc 5" w:semiHidden="1" w:uiPriority="39" w:unhideWhenUsed="1"/>
+    <w:lsdException w:name="toc 6" w:semiHidden="1" w:uiPriority="39" w:unhideWhenUsed="1"/>
+    <w:lsdException w:name="toc 7" w:semiHidden="1" w:uiPriority="39" w:unhideWhenUsed="1"/>
+    <w:lsdException w:name="toc 8" w:semiHidden="1" w:uiPriority="39" w:unhideWhenUsed="1"/>
+    <w:lsdException w:name="toc 9" w:semiHidden="1" w:uiPriority="39" w:unhideWhenUsed="1"/>
+    <w:lsdException w:name="Normal Indent" w:semiHidden="1" w:unhideWhenUsed="1"/>
+    <w:lsdException w:name="footnote text" w:semiHidden="1" w:unhideWhenUsed="1"/>
+    <w:lsdException w:name="annotation text" w:semiHidden="1" w:unhideWhenUsed="1"/>
+    <w:lsdException w:name="header" w:semiHidden="1" w:unhideWhenUsed="1"/>
+    <w:lsdException w:name="footer" w:semiHidden="1" w:unhideWhenUsed="1"/>
+    <w:lsdException w:name="index heading" w:semiHidden="1" w:unhideWhenUsed="1"/>
+    <w:lsdException w:name="caption" w:semiHidden="1" w:uiPriority="35" w:unhideWhenUsed="1" w:qFormat="1"/>
+    <w:lsdException w:name="table of figures" w:semiHidden="1" w:unhideWhenUsed="1"/>
+    <w:lsdException w:name="envelope address" w:semiHidden="1" w:unhideWhenUsed="1"/>
+    <w:lsdException w:name="envelope return" w:semiHidden="1" w:unhideWhenUsed="1"/>
+    <w:lsdException w:name="footnote reference" w:semiHidden="1" w:unhideWhenUsed="1"/>
+    <w:lsdException w:name="annotation reference" w:semiHidden="1" w:unhideWhenUsed="1"/>
+    <w:lsdException w:name="line number" w:semiHidden="1" w:unhideWhenUsed="1"/>
+    <w:lsdException w:name="page number" w:semiHidden="1" w:unhideWhenUsed="1"/>
+    <w:lsdException w:name="endnote reference" w:semiHidden="1" w:unhideWhenUsed="1"/>
+    <w:lsdException w:name="endnote text" w:semiHidden="1" w:unhideWhenUsed="1"/>
+    <w:lsdException w:name="table of authorities" w:semiHidden="1" w:unhideWhenUsed="1"/>
+    <w:lsdException w:name="macro" w:semiHidden="1" w:unhideWhenUsed="1"/>
+    <w:lsdException w:name="toa heading" w:semiHidden="1" w:unhideWhenUsed="1"/>
+    <w:lsdException w:name="List" w:semiHidden="1" w:unhideWhenUsed="1"/>
+    <w:lsdException w:name="List Bullet" w:semiHidden="1" w:unhideWhenUsed="1"/>
+    <w:lsdException w:name="List Number" w:semiHidden="1" w:unhideWhenUsed="1"/>
+    <w:lsdException w:name="List 2" w:semiHidden="1" w:unhideWhenUsed="1"/>
+    <w:lsdException w:name="List 3" w:semiHidden="1" w:unhideWhenUsed="1"/>
+    <w:lsdException w:name="List 4" w:semiHidden="1" w:unhideWhenUsed="1"/>
+    <w:lsdException w:name="List 5" w:semiHidden="1" w:unhideWhenUsed="1"/>
+    <w:lsdException w:name="List Bullet 2" w:semiHidden="1" w:unhideWhenUsed="1"/>
+    <w:lsdException w:name="List Bullet 3" w:semiHidden="1" w:unhideWhenUsed="1"/>
+    <w:lsdException w:name="List Bullet 4" w:semiHidden="1" w:unhideWhenUsed="1"/>
+    <w:lsdException w:name="List Bullet 5" w:semiHidden="1" w:unhideWhenUsed="1"/>
+    <w:lsdException w:name="List Number 2" w:semiHidden="1" w:unhideWhenUsed="1"/>
+    <w:lsdException w:name="List Number 3" w:semiHidden="1" w:unhideWhenUsed="1"/>
+    <w:lsdException w:name="List Number 4" w:semiHidden="1" w:unhideWhenUsed="1"/>
+    <w:lsdException w:name="List Number 5" w:semiHidden="1" w:unhideWhenUsed="1"/>
+    <w:lsdException w:name="Title" w:uiPriority="10" w:qFormat="1"/>
+    <w:lsdException w:name="Closing" w:semiHidden="1" w:unhideWhenUsed="1"/>
+    <w:lsdException w:name="Signature" w:semiHidden="1" w:unhideWhenUsed="1"/>
+    <w:lsdException w:name="Default Paragraph Font" w:semiHidden="1" w:uiPriority="1" w:unhideWhenUsed="1"/>
+    <w:lsdException w:name="Body Text" w:semiHidden="1" w:unhideWhenUsed="1"/>
+    <w:lsdException w:name="Body Text Indent" w:semiHidden="1" w:unhideWhenUsed="1"/>
+    <w:lsdException w:name="List Continue" w:semiHidden="1" w:unhideWhenUsed="1"/>
+    <w:lsdException w:name="List Continue 2" w:semiHidden="1" w:unhideWhenUsed="1"/>
+    <w:lsdException w:name="List Continue 3" w:semiHidden="1" w:unhideWhenUsed="1"/>
+    <w:lsdException w:name="List Continue 4" w:semiHidden="1" w:unhideWhenUsed="1"/>
+    <w:lsdException w:name="List Continue 5" w:semiHidden="1" w:unhideWhenUsed="1"/>
+    <w:lsdException w:name="Message Header" w:semiHidden="1" w:unhideWhenUsed="1"/>
+    <w:lsdException w:name="Subtitle" w:uiPriority="11" w:qFormat="1"/>
+    <w:lsdException w:name="Salutation" w:semiHidden="1" w:unhideWhenUsed="1"/>
+    <w:lsdException w:name="Date" w:semiHidden="1" w:unhideWhenUsed="1"/>
+    <w:lsdException w:name="Body Text First Indent" w:semiHidden="1" w:unhideWhenUsed="1"/>
+    <w:lsdException w:name="Body Text First Indent 2" w:semiHidden="1" w:unhideWhenUsed="1"/>
+    <w:lsdException w:name="Note Heading" w:semiHidden="1" w:unhideWhenUsed="1"/>
+    <w:lsdException w:name="Body Text 2" w:semiHidden="1" w:unhideWhenUsed="1"/>
+    <w:lsdException w:name="Body Text 3" w:semiHidden="1" w:unhideWhenUsed="1"/>
+    <w:lsdException w:name="Body Text Indent 2" w:semiHidden="1" w:unhideWhenUsed="1"/>
+    <w:lsdException w:name="Body Text Indent 3" w:semiHidden="1" w:unhideWhenUsed="1"/>
+    <w:lsdException w:name="Block Text" w:semiHidden="1" w:unhideWhenUsed="1"/>
+    <w:lsdException w:name="Hyperlink" w:semiHidden="1" w:unhideWhenUsed="1"/>
+    <w:lsdException w:name="FollowedHyperlink" w:semiHidden="1" w:unhideWhenUsed="1"/>
+    <w:lsdException w:name="Strong" w:uiPriority="22" w:qFormat="1"/>
+    <w:lsdException w:name="Emphasis" w:uiPriority="20" w:qFormat="1"/>
+    <w:lsdException w:name="Document Map" w:semiHidden="1" w:unhideWhenUsed="1"/>
+    <w:lsdException w:name="Plain Text" w:semiHidden="1" w:unhideWhenUsed="1"/>
+    <w:lsdException w:name="E-mail Signature" w:semiHidden="1" w:unhideWhenUsed="1"/>
+    <w:lsdException w:name="HTML Top of Form" w:semiHidden="1" w:unhideWhenUsed="1"/>
+    <w:lsdException w:name="HTML Bottom of Form" w:semiHidden="1" w:unhideWhenUsed="1"/>
+    <w:lsdException w:name="Normal (Web)" w:semiHidden="1" w:unhideWhenUsed="1"/>
+    <w:lsdException w:name="HTML Acronym" w:semiHidden="1" w:unhideWhenUsed="1"/>
+    <w:lsdException w:name="HTML Address" w:semiHidden="1" w:unhideWhenUsed="1"/>
+    <w:lsdException w:name="HTML Cite" w:semiHidden="1" w:unhideWhenUsed="1"/>
+    <w:lsdException w:name="HTML Code" w:semiHidden="1" w:unhideWhenUsed="1"/>
+    <w:lsdException w:name="HTML Definition" w:semiHidden="1" w:unhideWhenUsed="1"/>
+    <w:lsdException w:name="HTML Keyboard" w:semiHidden="1" w:unhideWhenUsed="1"/>
+    <w:lsdException w:name="HTML Preformatted" w:semiHidden="1" w:unhideWhenUsed="1"/>
+    <w:lsdException w:name="HTML Sample" w:semiHidden="1" w:unhideWhenUsed="1"/>
+    <w:lsdException w:name="HTML Typewriter" w:semiHidden="1" w:unhideWhenUsed="1"/>
+    <w:lsdException w:name="HTML Variable" w:semiHidden="1" w:unhideWhenUsed="1"/>
+    <w:lsdException w:name="Normal Table" w:semiHidden="1" w:unhideWhenUsed="1"/>
+    <w:lsdException w:name="annotation subject" w:semiHidden="1" w:unhideWhenUsed="1"/>
+    <w:lsdException w:name="No List" w:semiHidden="1" w:unhideWhenUsed="1"/>
+    <w:lsdException w:name="Outline List 1" w:semiHidden="1" w:unhideWhenUsed="1"/>
+    <w:lsdException w:name="Outline List 2" w:semiHidden="1" w:unhideWhenUsed="1"/>
+    <w:lsdException w:name="Outline List 3" w:semiHidden="1" w:unhideWhenUsed="1"/>
+    <w:lsdException w:name="Table Simple 1" w:semiHidden="1" w:unhideWhenUsed="1"/>
+    <w:lsdException w:name="Table Simple 2" w:semiHidden="1" w:unhideWhenUsed="1"/>
+    <w:lsdException w:name="Table Simple 3" w:semiHidden="1" w:unhideWhenUsed="1"/>
+    <w:lsdException w:name="Table Classic 1" w:semiHidden="1" w:unhideWhenUsed="1"/>
+    <w:lsdException w:name="Table Classic 2" w:semiHidden="1" w:unhideWhenUsed="1"/>
+    <w:lsdException w:name="Table Classic 3" w:semiHidden="1" w:unhideWhenUsed="1"/>
+    <w:lsdException w:name="Table Classic 4" w:semiHidden="1" w:unhideWhenUsed="1"/>
+    <w:lsdException w:name="Table Colorful 1" w:semiHidden="1" w:unhideWhenUsed="1"/>
+    <w:lsdException w:name="Table Colorful 2" w:semiHidden="1" w:unhideWhenUsed="1"/>
+    <w:lsdException w:name="Table Colorful 3" w:semiHidden="1" w:unhideWhenUsed="1"/>
+    <w:lsdException w:name="Table Columns 1" w:semiHidden="1" w:unhideWhenUsed="1"/>
+    <w:lsdException w:name="Table Columns 2" w:semiHidden="1" w:unhideWhenUsed="1"/>
+    <w:lsdException w:name="Table Columns 3" w:semiHidden="1" w:unhideWhenUsed="1"/>
+    <w:lsdException w:name="Table Columns 4" w:semiHidden="1" w:unhideWhenUsed="1"/>
+    <w:lsdException w:name="Table Columns 5" w:semiHidden="1" w:unhideWhenUsed="1"/>
+    <w:lsdException w:name="Table Grid 1" w:semiHidden="1" w:unhideWhenUsed="1"/>
+    <w:lsdException w:name="Table Grid 2" w:semiHidden="1" w:unhideWhenUsed="1"/>
+    <w:lsdException w:name="Table Grid 3" w:semiHidden="1" w:unhideWhenUsed="1"/>
+    <w:lsdException w:name="Table Grid 4" w:semiHidden="1" w:unhideWhenUsed="1"/>
+    <w:lsdException w:name="Table Grid 5" w:semiHidden="1" w:unhideWhenUsed="1"/>
+    <w:lsdException w:name="Table Grid 6" w:semiHidden="1" w:unhideWhenUsed="1"/>
+    <w:lsdException w:name="Table Grid 7" w:semiHidden="1" w:unhideWhenUsed="1"/>
+    <w:lsdException w:name="Table Grid 8" w:semiHidden="1" w:unhideWhenUsed="1"/>
+    <w:lsdException w:name="Table List 1" w:semiHidden="1" w:unhideWhenUsed="1"/>
+    <w:lsdException w:name="Table List 2" w:semiHidden="1" w:unhideWhenUsed="1"/>
+    <w:lsdException w:name="Table List 3" w:semiHidden="1" w:unhideWhenUsed="1"/>
+    <w:lsdException w:name="Table List 4" w:semiHidden="1" w:unhideWhenUsed="1"/>
+    <w:lsdException w:name="Table List 5" w:semiHidden="1" w:unhideWhenUsed="1"/>
+    <w:lsdException w:name="Table List 6" w:semiHidden="1" w:unhideWhenUsed="1"/>
+    <w:lsdException w:name="Table List 7" w:semiHidden="1" w:unhideWhenUsed="1"/>
+    <w:lsdException w:name="Table List 8" w:semiHidden="1" w:unhideWhenUsed="1"/>
+    <w:lsdException w:name="Table 3D effects 1" w:semiHidden="1" w:unhideWhenUsed="1"/>
+    <w:lsdException w:name="Table 3D effects 2" w:semiHidden="1" w:unhideWhenUsed="1"/>
+    <w:lsdException w:name="Table 3D effects 3" w:semiHidden="1" w:unhideWhenUsed="1"/>
+    <w:lsdException w:name="Table Contemporary" w:semiHidden="1" w:unhideWhenUsed="1"/>
+    <w:lsdException w:name="Table Elegant" w:semiHidden="1" w:unhideWhenUsed="1"/>
+    <w:lsdException w:name="Table Professional" w:semiHidden="1" w:unhideWhenUsed="1"/>
+    <w:lsdException w:name="Table Subtle 1" w:semiHidden="1" w:unhideWhenUsed="1"/>
+    <w:lsdException w:name="Table Subtle 2" w:semiHidden="1" w:unhideWhenUsed="1"/>
+    <w:lsdException w:name="Table Web 1" w:semiHidden="1" w:unhideWhenUsed="1"/>
+    <w:lsdException w:name="Table Web 2" w:semiHidden="1" w:unhideWhenUsed="1"/>
+    <w:lsdException w:name="Table Web 3" w:semiHidden="1" w:unhideWhenUsed="1"/>
+    <w:lsdException w:name="Balloon Text" w:semiHidden="1" w:unhideWhenUsed="1"/>
+    <w:lsdException w:name="Table Grid" w:uiPriority="59"/>
+    <w:lsdException w:name="Table Theme" w:semiHidden="1" w:unhideWhenUsed="1"/>
+    <w:lsdException w:name="Placeholder Text" w:semiHidden="1"/>
+    <w:lsdException w:name="No Spacing" w:uiPriority="1" w:qFormat="1"/>
+    <w:lsdException w:name="Light Shading" w:uiPriority="60"/>
+    <w:lsdException w:name="Light List" w:uiPriority="61"/>
+    <w:lsdException w:name="Light Grid" w:uiPriority="62"/>
+    <w:lsdException w:name="Medium Shading 1" w:uiPriority="63"/>
+    <w:lsdException w:name="Medium Shading 2" w:uiPriority="64"/>
+    <w:lsdException w:name="Medium List 1" w:uiPriority="65"/>
+    <w:lsdException w:name="Medium List 2" w:uiPriority="66"/>
+    <w:lsdException w:name="Medium Grid 1" w:uiPriority="67"/>
+    <w:lsdException w:name="Medium Grid 2" w:uiPriority="68"/>
+    <w:lsdException w:name="Medium Grid 3" w:uiPriority="69"/>
+    <w:lsdException w:name="Dark List" w:uiPriority="70"/>
+    <w:lsdException w:name="Colorful Shading" w:uiPriority="71"/>
+    <w:lsdException w:name="Colorful List" w:uiPriority="72"/>
+    <w:lsdException w:name="Colorful Grid" w:uiPriority="73"/>
+    <w:lsdException w:name="Light Shading Accent 1" w:uiPriority="60"/>
+    <w:lsdException w:name="Light List Accent 1" w:uiPriority="61"/>
+    <w:lsdException w:name="Light Grid Accent 1" w:uiPriority="62"/>
+    <w:lsdException w:name="Medium Shading 1 Accent 1" w:uiPriority="63"/>
+    <w:lsdException w:name="Medium Shading 2 Accent 1" w:uiPriority="64"/>
+    <w:lsdException w:name="Medium List 1 Accent 1" w:uiPriority="65"/>
+    <w:lsdException w:name="Revision" w:semiHidden="1"/>
+    <w:lsdException w:name="List Paragraph" w:uiPriority="34" w:qFormat="1"/>
+    <w:lsdException w:name="Quote" w:uiPriority="29" w:qFormat="1"/>
+    <w:lsdException w:name="Intense Quote" w:uiPriority="30" w:qFormat="1"/>
+    <w:lsdException w:name="Medium List 2 Accent 1" w:uiPriority="66"/>
+    <w:lsdException w:name="Medium Grid 1 Accent 1" w:uiPriority="67"/>
+    <w:lsdException w:name="Medium Grid 2 Accent 1" w:uiPriority="68"/>
+    <w:lsdException w:name="Medium Grid 3 Accent 1" w:uiPriority="69"/>
+    <w:lsdException w:name="Dark List Accent 1" w:uiPriority="70"/>
+    <w:lsdException w:name="Colorful Shading Accent 1" w:uiPriority="71"/>
+    <w:lsdException w:name="Colorful List Accent 1" w:uiPriority="72"/>
+    <w:lsdException w:name="Colorful Grid Accent 1" w:uiPriority="73"/>
+    <w:lsdException w:name="Light Shading Accent 2" w:uiPriority="60"/>
+    <w:lsdException w:name="Light List Accent 2" w:uiPriority="61"/>
+    <w:lsdException w:name="Light Grid Accent 2" w:uiPriority="62"/>
+    <w:lsdException w:name="Medium Shading 1 Accent 2" w:uiPriority="63"/>
+    <w:lsdException w:name="Medium Shading 2 Accent 2" w:uiPriority="64"/>
+    <w:lsdException w:name="Medium List 1 Accent 2" w:uiPriority="65"/>
+    <w:lsdException w:name="Medium List 2 Accent 2" w:uiPriority="66"/>
+    <w:lsdException w:name="Medium Grid 1 Accent 2" w:uiPriority="67"/>
+    <w:lsdException w:name="Medium Grid 2 Accent 2" w:uiPriority="68"/>
+    <w:lsdException w:name="Medium Grid 3 Accent 2" w:uiPriority="69"/>
+    <w:lsdException w:name="Dark List Accent 2" w:uiPriority="70"/>
+    <w:lsdException w:name="Colorful Shading Accent 2" w:uiPriority="71"/>
+    <w:lsdException w:name="Colorful List Accent 2" w:uiPriority="72"/>
+    <w:lsdException w:name="Colorful Grid Accent 2" w:uiPriority="73"/>
+    <w:lsdException w:name="Light Shading Accent 3" w:uiPriority="60"/>
+    <w:lsdException w:name="Light List Accent 3" w:uiPriority="61"/>
+    <w:lsdException w:name="Light Grid Accent 3" w:uiPriority="62"/>
+    <w:lsdException w:name="Medium Shading 1 Accent 3" w:uiPriority="63"/>
+    <w:lsdException w:name="Medium Shading 2 Accent 3" w:uiPriority="64"/>
+    <w:lsdException w:name="Medium List 1 Accent 3" w:uiPriority="65"/>
+    <w:lsdException w:name="Medium List 2 Accent 3" w:uiPriority="66"/>
+    <w:lsdException w:name="Medium Grid 1 Accent 3" w:uiPriority="67"/>
+    <w:lsdException w:name="Medium Grid 2 Accent 3" w:uiPriority="68"/>
+    <w:lsdException w:name="Medium Grid 3 Accent 3" w:uiPriority="69"/>
+    <w:lsdException w:name="Dark List Accent 3" w:uiPriority="70"/>
+    <w:lsdException w:name="Colorful Shading Accent 3" w:uiPriority="71"/>
+    <w:lsdException w:name="Colorful List Accent 3" w:uiPriority="72"/>
+    <w:lsdException w:name="Colorful Grid Accent 3" w:uiPriority="73"/>
+    <w:lsdException w:name="Light Shading Accent 4" w:uiPriority="60"/>
+    <w:lsdException w:name="Light List Accent 4" w:uiPriority="61"/>
+    <w:lsdException w:name="Light Grid Accent 4" w:uiPriority="62"/>
+    <w:lsdException w:name="Medium Shading 1 Accent 4" w:uiPriority="63"/>
+    <w:lsdException w:name="Medium Shading 2 Accent 4" w:uiPriority="64"/>
+    <w:lsdException w:name="Medium List 1 Accent 4" w:uiPriority="65"/>
+    <w:lsdException w:name="Medium List 2 Accent 4" w:uiPriority="66"/>
+    <w:lsdException w:name="Medium Grid 1 Accent 4" w:uiPriority="67"/>
+    <w:lsdException w:name="Medium Grid 2 Accent 4" w:uiPriority="68"/>
+    <w:lsdException w:name="Medium Grid 3 Accent 4" w:uiPriority="69"/>
+    <w:lsdException w:name="Dark List Accent 4" w:uiPriority="70"/>
+    <w:lsdException w:name="Colorful Shading Accent 4" w:uiPriority="71"/>
+    <w:lsdException w:name="Colorful List Accent 4" w:uiPriority="72"/>
+    <w:lsdException w:name="Colorful Grid Accent 4" w:uiPriority="73"/>
+    <w:lsdException w:name="Light Shading Accent 5" w:uiPriority="60"/>
+    <w:lsdException w:name="Light List Accent 5" w:uiPriority="61"/>
+    <w:lsdException w:name="Light Grid Accent 5" w:uiPriority="62"/>
+    <w:lsdException w:name="Medium Shading 1 Accent 5" w:uiPriority="63"/>
+    <w:lsdException w:name="Medium Shading 2 Accent 5" w:uiPriority="64"/>
+    <w:lsdException w:name="Medium List 1 Accent 5" w:uiPriority="65"/>
+    <w:lsdException w:name="Medium List 2 Accent 5" w:uiPriority="66"/>
+    <w:lsdException w:name="Medium Grid 1 Accent 5" w:uiPriority="67"/>
+    <w:lsdException w:name="Medium Grid 2 Accent 5" w:uiPriority="68"/>
+    <w:lsdException w:name="Medium Grid 3 Accent 5" w:uiPriority="69"/>
+    <w:lsdException w:name="Dark List Accent 5" w:uiPriority="70"/>
+    <w:lsdException w:name="Colorful Shading Accent 5" w:uiPriority="71"/>
+    <w:lsdException w:name="Colorful List Accent 5" w:uiPriority="72"/>
+    <w:lsdException w:name="Colorful Grid Accent 5" w:uiPriority="73"/>
+    <w:lsdException w:name="Light Shading Accent 6" w:uiPriority="60"/>
+    <w:lsdException w:name="Light List Accent 6" w:uiPriority="61"/>
+    <w:lsdException w:name="Light Grid Accent 6" w:uiPriority="62"/>
+    <w:lsdException w:name="Medium Shading 1 Accent 6" w:uiPriority="63"/>
+    <w:lsdException w:name="Medium Shading 2 Accent 6" w:uiPriority="64"/>
+    <w:lsdException w:name="Medium List 1 Accent 6" w:uiPriority="65"/>
+    <w:lsdException w:name="Medium List 2 Accent 6" w:uiPriority="66"/>
+    <w:lsdException w:name="Medium Grid 1 Accent 6" w:uiPriority="67"/>
+    <w:lsdException w:name="Medium Grid 2 Accent 6" w:uiPriority="68"/>
+    <w:lsdException w:name="Medium Grid 3 Accent 6" w:uiPriority="69"/>
+    <w:lsdException w:name="Dark List Accent 6" w:uiPriority="70"/>
+    <w:lsdException w:name="Colorful Shading Accent 6" w:uiPriority="71"/>
+    <w:lsdException w:name="Colorful List Accent 6" w:uiPriority="72"/>
+    <w:lsdException w:name="Colorful Grid Accent 6" w:uiPriority="73"/>
+    <w:lsdException w:name="Subtle Emphasis" w:uiPriority="19" w:qFormat="1"/>
+    <w:lsdException w:name="Intense Emphasis" w:uiPriority="21" w:qFormat="1"/>
+    <w:lsdException w:name="Subtle Reference" w:uiPriority="31" w:qFormat="1"/>
+    <w:lsdException w:name="Intense Reference" w:uiPriority="32" w:qFormat="1"/>
+    <w:lsdException w:name="Book Title" w:uiPriority="33" w:qFormat="1"/>
+    <w:lsdException w:name="Bibliography" w:semiHidden="1" w:uiPriority="37" w:unhideWhenUsed="1"/>
+    <w:lsdException w:name="TOC Heading" w:semiHidden="1" w:uiPriority="39" w:unhideWhenUsed="1" w:qFormat="1"/>
+    <w:lsdException w:name="Plain Table 1" w:uiPriority="41"/>
+    <w:lsdException w:name="Plain Table 2" w:uiPriority="42"/>
+    <w:lsdException w:name="Plain Table 3" w:uiPriority="43"/>
+    <w:lsdException w:name="Plain Table 4" w:uiPriority="44"/>
+    <w:lsdException w:name="Plain Table 5" w:uiPriority="45"/>
+    <w:lsdException w:name="Grid Table Light" w:uiPriority="40"/>
+    <w:lsdException w:name="Grid Table 1 Light" w:uiPriority="46"/>
+    <w:lsdException w:name="Grid Table 2" w:uiPriority="47"/>
+    <w:lsdException w:name="Grid Table 3" w:uiPriority="48"/>
+    <w:lsdException w:name="Grid Table 4" w:uiPriority="49"/>
+    <w:lsdException w:name="Grid Table 5 Dark" w:uiPriority="50"/>
+    <w:lsdException w:name="Grid Table 6 Colorful" w:uiPriority="51"/>
+    <w:lsdException w:name="Grid Table 7 Colorful" w:uiPriority="52"/>
+    <w:lsdException w:name="Grid Table 1 Light Accent 1" w:uiPriority="46"/>
+    <w:lsdException w:name="Grid Table 2 Accent 1" w:uiPriority="47"/>
+    <w:lsdException w:name="Grid Table 3 Accent 1" w:uiPriority="48"/>
+    <w:lsdException w:name="Grid Table 4 Accent 1" w:uiPriority="49"/>
+    <w:lsdException w:name="Grid Table 5 Dark Accent 1" w:uiPriority="50"/>
+    <w:lsdException w:name="Grid Table 6 Colorful Accent 1" w:uiPriority="51"/>
+    <w:lsdException w:name="Grid Table 7 Colorful Accent 1" w:uiPriority="52"/>
+    <w:lsdException w:name="Grid Table 1 Light Accent 2" w:uiPriority="46"/>
+    <w:lsdException w:name="Grid Table 2 Accent 2" w:uiPriority="47"/>
+    <w:lsdException w:name="Grid Table 3 Accent 2" w:uiPriority="48"/>
+    <w:lsdException w:name="Grid Table 4 Accent 2" w:uiPriority="49"/>
+    <w:lsdException w:name="Grid Table 5 Dark Accent 2" w:uiPriority="50"/>
+    <w:lsdException w:name="Grid Table 6 Colorful Accent 2" w:uiPriority="51"/>
+    <w:lsdException w:name="Grid Table 7 Colorful Accent 2" w:uiPriority="52"/>
+    <w:lsdException w:name="Grid Table 1 Light Accent 3" w:uiPriority="46"/>
+    <w:lsdException w:name="Grid Table 2 Accent 3" w:uiPriority="47"/>
+    <w:lsdException w:name="Grid Table 3 Accent 3" w:uiPriority="48"/>
+    <w:lsdException w:name="Grid Table 4 Accent 3" w:uiPriority="49"/>
+    <w:lsdException w:name="Grid Table 5 Dark Accent 3" w:uiPriority="50"/>
+    <w:lsdException w:name="Grid Table 6 Colorful Accent 3" w:uiPriority="51"/>
+    <w:lsdException w:name="Grid Table 7 Colorful Accent 3" w:uiPriority="52"/>
+    <w:lsdException w:name="Grid Table 1 Light Accent 4" w:uiPriority="46"/>
+    <w:lsdException w:name="Grid Table 2 Accent 4" w:uiPriority="47"/>
+    <w:lsdException w:name="Grid Table 3 Accent 4" w:uiPriority="48"/>
+    <w:lsdException w:name="Grid Table 4 Accent 4" w:uiPriority="49"/>
+    <w:lsdException w:name="Grid Table 5 Dark Accent 4" w:uiPriority="50"/>
+    <w:lsdException w:name="Grid Table 6 Colorful Accent 4" w:uiPriority="51"/>
+    <w:lsdException w:name="Grid Table 7 Colorful Accent 4" w:uiPriority="52"/>
+    <w:lsdException w:name="Grid Table 1 Light Accent 5" w:uiPriority="46"/>
+    <w:lsdException w:name="Grid Table 2 Accent 5" w:uiPriority="47"/>
+    <w:lsdException w:name="Grid Table 3 Accent 5" w:uiPriority="48"/>
+    <w:lsdException w:name="Grid Table 4 Accent 5" w:uiPriority="49"/>
+    <w:lsdException w:name="Grid Table 5 Dark Accent 5" w:uiPriority="50"/>
+    <w:lsdException w:name="Grid Table 6 Colorful Accent 5" w:uiPriority="51"/>
+    <w:lsdException w:name="Grid Table 7 Colorful Accent 5" w:uiPriority="52"/>
+    <w:lsdException w:name="Grid Table 1 Light Accent 6" w:uiPriority="46"/>
+    <w:lsdException w:name="Grid Table 2 Accent 6" w:uiPriority="47"/>
+    <w:lsdException w:name="Grid Table 3 Accent 6" w:uiPriority="48"/>
+    <w:lsdException w:name="Grid Table 4 Accent 6" w:uiPriority="49"/>
+    <w:lsdException w:name="Grid Table 5 Dark Accent 6" w:uiPriority="50"/>
+    <w:lsdException w:name="Grid Table 6 Colorful Accent 6" w:uiPriority="51"/>
+    <w:lsdException w:name="Grid Table 7 Colorful Accent 6" w:uiPriority="52"/>
+    <w:lsdException w:name="List Table 1 Light" w:uiPriority="46"/>
+    <w:lsdException w:name="List Table 2" w:uiPriority="47"/>
+    <w:lsdException w:name="List Table 3" w:uiPriority="48"/>
+    <w:lsdException w:name="List Table 4" w:uiPriority="49"/>
+    <w:lsdException w:name="List Table 5 Dark" w:uiPriority="50"/>
+    <w:lsdException w:name="List Table 6 Colorful" w:uiPriority="51"/>
+    <w:lsdException w:name="List Table 7 Colorful" w:uiPriority="52"/>
+    <w:lsdException w:name="List Table 1 Light Accent 1" w:uiPriority="46"/>
+    <w:lsdException w:name="List Table 2 Accent 1" w:uiPriority="47"/>
+    <w:lsdException w:name="List Table 3 Accent 1" w:uiPriority="48"/>
+    <w:lsdException w:name="List Table 4 Accent 1" w:uiPriority="49"/>
+    <w:lsdException w:name="List Table 5 Dark Accent 1" w:uiPriority="50"/>
+    <w:lsdException w:name="List Table 6 Colorful Accent 1" w:uiPriority="51"/>
+    <w:lsdException w:name="List Table 7 Colorful Accent 1" w:uiPriority="52"/>
+    <w:lsdException w:name="List Table 1 Light Accent 2" w:uiPriority="46"/>
+    <w:lsdException w:name="List Table 2 Accent 2" w:uiPriority="47"/>
+    <w:lsdException w:name="List Table 3 Accent 2" w:uiPriority="48"/>
+    <w:lsdException w:name="List Table 4 Accent 2" w:uiPriority="49"/>
+    <w:lsdException w:name="List Table 5 Dark Accent 2" w:uiPriority="50"/>
+    <w:lsdException w:name="List Table 6 Colorful Accent 2" w:uiPriority="51"/>
+    <w:lsdException w:name="List Table 7 Colorful Accent 2" w:uiPriority="52"/>
+    <w:lsdException w:name="List Table 1 Light Accent 3" w:uiPriority="46"/>
+    <w:lsdException w:name="List Table 2 Accent 3" w:uiPriority="47"/>
+    <w:lsdException w:name="List Table 3 Accent 3" w:uiPriority="48"/>
+    <w:lsdException w:name="List Table 4 Accent 3" w:uiPriority="49"/>
+    <w:lsdException w:name="List Table 5 Dark Accent 3" w:uiPriority="50"/>
+    <w:lsdException w:name="List Table 6 Colorful Accent 3" w:uiPriority="51"/>
+    <w:lsdException w:name="List Table 7 Colorful Accent 3" w:uiPriority="52"/>
+    <w:lsdException w:name="List Table 1 Light Accent 4" w:uiPriority="46"/>
+    <w:lsdException w:name="List Table 2 Accent 4" w:uiPriority="47"/>
+    <w:lsdException w:name="List Table 3 Accent 4" w:uiPriority="48"/>
+    <w:lsdException w:name="List Table 4 Accent 4" w:uiPriority="49"/>
+    <w:lsdException w:name="List Table 5 Dark Accent 4" w:uiPriority="50"/>
+    <w:lsdException w:name="List Table 6 Colorful Accent 4" w:uiPriority="51"/>
+    <w:lsdException w:name="List Table 7 Colorful Accent 4" w:uiPriority="52"/>
+    <w:lsdException w:name="List Table 1 Light Accent 5" w:uiPriority="46"/>
+    <w:lsdException w:name="List Table 2 Accent 5" w:uiPriority="47"/>
+    <w:lsdException w:name="List Table 3 Accent 5" w:uiPriority="48"/>
+    <w:lsdException w:name="List Table 4 Accent 5" w:uiPriority="49"/>
+    <w:lsdException w:name="List Table 5 Dark Accent 5" w:uiPriority="50"/>
+    <w:lsdException w:name="List Table 6 Colorful Accent 5" w:uiPriority="51"/>
+    <w:lsdException w:name="List Table 7 Colorful Accent 5" w:uiPriority="52"/>
+    <w:lsdException w:name="List Table 1 Light Accent 6" w:uiPriority="46"/>
+    <w:lsdException w:name="List Table 2 Accent 6" w:uiPriority="47"/>
+    <w:lsdException w:name="List Table 3 Accent 6" w:uiPriority="48"/>
+    <w:lsdException w:name="List Table 4 Accent 6" w:uiPriority="49"/>
+    <w:lsdException w:name="List Table 5 Dark Accent 6" w:uiPriority="50"/>
+    <w:lsdException w:name="List Table 6 Colorful Accent 6" w:uiPriority="51"/>
+    <w:lsdException w:name="List Table 7 Colorful Accent 6" w:uiPriority="52"/>
   </w:latentStyles>
   <w:style w:type="paragraph" w:default="1" w:styleId="Normal">
     <w:name w:val="Normal"/>
@@ -906,7 +2160,6 @@
     <w:uiPriority w:val="99"/>
     <w:semiHidden/>
     <w:unhideWhenUsed/>
-    <w:qFormat/>
     <w:tblPr>
       <w:tblInd w:w="0" w:type="dxa"/>
       <w:tblCellMar>
@@ -958,6 +2211,101 @@
       <w:color w:val="365F91" w:themeColor="accent1" w:themeShade="BF"/>
       <w:sz w:val="28"/>
       <w:szCs w:val="28"/>
+    </w:rPr>
+  </w:style>
+  <w:style w:type="character" w:styleId="CommentReference">
+    <w:name w:val="annotation reference"/>
+    <w:basedOn w:val="DefaultParagraphFont"/>
+    <w:uiPriority w:val="99"/>
+    <w:semiHidden/>
+    <w:unhideWhenUsed/>
+    <w:rsid w:val="00381BA9"/>
+    <w:rPr>
+      <w:sz w:val="16"/>
+      <w:szCs w:val="16"/>
+    </w:rPr>
+  </w:style>
+  <w:style w:type="paragraph" w:styleId="CommentText">
+    <w:name w:val="annotation text"/>
+    <w:basedOn w:val="Normal"/>
+    <w:link w:val="CommentTextChar"/>
+    <w:uiPriority w:val="99"/>
+    <w:semiHidden/>
+    <w:unhideWhenUsed/>
+    <w:rsid w:val="00381BA9"/>
+    <w:rPr>
+      <w:sz w:val="20"/>
+      <w:szCs w:val="20"/>
+    </w:rPr>
+  </w:style>
+  <w:style w:type="character" w:customStyle="1" w:styleId="CommentTextChar">
+    <w:name w:val="Comment Text Char"/>
+    <w:basedOn w:val="DefaultParagraphFont"/>
+    <w:link w:val="CommentText"/>
+    <w:uiPriority w:val="99"/>
+    <w:semiHidden/>
+    <w:rsid w:val="00381BA9"/>
+    <w:rPr>
+      <w:sz w:val="20"/>
+      <w:szCs w:val="20"/>
+    </w:rPr>
+  </w:style>
+  <w:style w:type="paragraph" w:styleId="CommentSubject">
+    <w:name w:val="annotation subject"/>
+    <w:basedOn w:val="CommentText"/>
+    <w:next w:val="CommentText"/>
+    <w:link w:val="CommentSubjectChar"/>
+    <w:uiPriority w:val="99"/>
+    <w:semiHidden/>
+    <w:unhideWhenUsed/>
+    <w:rsid w:val="00381BA9"/>
+    <w:rPr>
+      <w:b/>
+      <w:bCs/>
+    </w:rPr>
+  </w:style>
+  <w:style w:type="character" w:customStyle="1" w:styleId="CommentSubjectChar">
+    <w:name w:val="Comment Subject Char"/>
+    <w:basedOn w:val="CommentTextChar"/>
+    <w:link w:val="CommentSubject"/>
+    <w:uiPriority w:val="99"/>
+    <w:semiHidden/>
+    <w:rsid w:val="00381BA9"/>
+    <w:rPr>
+      <w:b/>
+      <w:bCs/>
+      <w:sz w:val="20"/>
+      <w:szCs w:val="20"/>
+    </w:rPr>
+  </w:style>
+  <w:style w:type="paragraph" w:styleId="BalloonText">
+    <w:name w:val="Balloon Text"/>
+    <w:basedOn w:val="Normal"/>
+    <w:link w:val="BalloonTextChar"/>
+    <w:uiPriority w:val="99"/>
+    <w:semiHidden/>
+    <w:unhideWhenUsed/>
+    <w:rsid w:val="00381BA9"/>
+    <w:pPr>
+      <w:spacing w:after="0"/>
+    </w:pPr>
+    <w:rPr>
+      <w:rFonts w:ascii="Segoe UI" w:hAnsi="Segoe UI" w:cs="Segoe UI"/>
+      <w:sz w:val="18"/>
+      <w:szCs w:val="18"/>
+    </w:rPr>
+  </w:style>
+  <w:style w:type="character" w:customStyle="1" w:styleId="BalloonTextChar">
+    <w:name w:val="Balloon Text Char"/>
+    <w:basedOn w:val="DefaultParagraphFont"/>
+    <w:link w:val="BalloonText"/>
+    <w:uiPriority w:val="99"/>
+    <w:semiHidden/>
+    <w:rsid w:val="00381BA9"/>
+    <w:rPr>
+      <w:rFonts w:ascii="Segoe UI" w:hAnsi="Segoe UI" w:cs="Segoe UI"/>
+      <w:sz w:val="18"/>
+      <w:szCs w:val="18"/>
     </w:rPr>
   </w:style>
 </w:styles>

</xml_diff>

<commit_message>
Promena dokumentacije. Kmeans. Dodati linkovi.
</commit_message>
<xml_diff>
--- a/Algorithms/Kmeans/Task/Domaci - K-means.docx
+++ b/Algorithms/Kmeans/Task/Domaci - K-means.docx
@@ -1167,7 +1167,15 @@
           <w:rPr>
             <w:rStyle w:val="Hyperlink"/>
           </w:rPr>
-          <w:t>https://www.geeksforgeeks.org/silhouette-index-cluster-validity-index-set-2/</w:t>
+          <w:t>https://www</w:t>
+        </w:r>
+        <w:bookmarkStart w:id="2" w:name="_GoBack"/>
+        <w:bookmarkEnd w:id="2"/>
+        <w:r>
+          <w:rPr>
+            <w:rStyle w:val="Hyperlink"/>
+          </w:rPr>
+          <w:t>.geeksforgeeks.org/silhouette-index-cluster-validity-index-set-2/</w:t>
         </w:r>
       </w:hyperlink>
     </w:p>
@@ -1175,7 +1183,7 @@
       <w:pPr>
         <w:pStyle w:val="CommentText"/>
       </w:pPr>
-      <w:hyperlink r:id="rId7" w:history="1">
+      <w:hyperlink r:id="rId7" w:anchor="L38" w:history="1">
         <w:r>
           <w:rPr>
             <w:rStyle w:val="Hyperlink"/>
@@ -1188,8 +1196,6 @@
       <w:pPr>
         <w:pStyle w:val="CommentText"/>
       </w:pPr>
-      <w:bookmarkStart w:id="2" w:name="_GoBack"/>
-      <w:bookmarkEnd w:id="2"/>
     </w:p>
     <w:p>
       <w:pPr>
@@ -2308,6 +2314,18 @@
       <w:szCs w:val="18"/>
     </w:rPr>
   </w:style>
+  <w:style w:type="character" w:styleId="FollowedHyperlink">
+    <w:name w:val="FollowedHyperlink"/>
+    <w:basedOn w:val="DefaultParagraphFont"/>
+    <w:uiPriority w:val="99"/>
+    <w:semiHidden/>
+    <w:unhideWhenUsed/>
+    <w:rsid w:val="0067304D"/>
+    <w:rPr>
+      <w:color w:val="800080" w:themeColor="followedHyperlink"/>
+      <w:u w:val="single"/>
+    </w:rPr>
+  </w:style>
 </w:styles>
 </file>
 

</xml_diff>